<commit_message>
adicionando a gramática na documentação
</commit_message>
<xml_diff>
--- a/documentos/Padrão de formação dos Tokens.docx
+++ b/documentos/Padrão de formação dos Tokens.docx
@@ -1588,12 +1588,1776 @@
     </w:p>
     <w:p>
       <w:pPr>
-        <w:rPr>
-          <w:rFonts w:ascii="Arial" w:hAnsi="Arial" w:cs="Arial"/>
-        </w:rPr>
-      </w:pPr>
-      <w:bookmarkStart w:id="0" w:name="_GoBack"/>
+        <w:pStyle w:val="PargrafodaLista"/>
+        <w:numPr>
+          <w:ilvl w:val="0"/>
+          <w:numId w:val="4"/>
+        </w:numPr>
+        <w:rPr>
+          <w:rFonts w:ascii="Arial" w:hAnsi="Arial" w:cs="Arial"/>
+          <w:sz w:val="28"/>
+          <w:szCs w:val="28"/>
+        </w:rPr>
+      </w:pPr>
+      <w:r>
+        <w:rPr>
+          <w:rFonts w:ascii="Arial" w:hAnsi="Arial" w:cs="Arial"/>
+          <w:sz w:val="28"/>
+          <w:szCs w:val="28"/>
+        </w:rPr>
+        <w:t>Autômatos</w:t>
+      </w:r>
+      <w:r>
+        <w:rPr>
+          <w:rFonts w:ascii="Arial" w:hAnsi="Arial" w:cs="Arial"/>
+          <w:sz w:val="28"/>
+          <w:szCs w:val="28"/>
+        </w:rPr>
+        <w:t xml:space="preserve"> Finitos Determinísticos</w:t>
+      </w:r>
+    </w:p>
+    <w:p>
+      <w:pPr>
+        <w:pBdr>
+          <w:top w:val="nil"/>
+          <w:left w:val="nil"/>
+          <w:bottom w:val="nil"/>
+          <w:right w:val="nil"/>
+          <w:between w:val="nil"/>
+        </w:pBdr>
+        <w:spacing w:after="0"/>
+        <w:ind w:left="720"/>
+        <w:contextualSpacing/>
+        <w:rPr>
+          <w:rFonts w:ascii="Arial" w:eastAsia="Calibri" w:hAnsi="Arial" w:cs="Arial"/>
+          <w:color w:val="000000"/>
+        </w:rPr>
+      </w:pPr>
+    </w:p>
+    <w:p>
+      <w:pPr>
+        <w:pBdr>
+          <w:top w:val="nil"/>
+          <w:left w:val="nil"/>
+          <w:bottom w:val="nil"/>
+          <w:right w:val="nil"/>
+          <w:between w:val="nil"/>
+        </w:pBdr>
+        <w:spacing w:after="0"/>
+        <w:ind w:left="720"/>
+        <w:contextualSpacing/>
+        <w:jc w:val="center"/>
+        <w:rPr>
+          <w:rFonts w:ascii="Arial" w:eastAsia="Calibri" w:hAnsi="Arial" w:cs="Arial"/>
+          <w:color w:val="000000"/>
+        </w:rPr>
+      </w:pPr>
+      <w:r>
+        <w:rPr>
+          <w:rFonts w:ascii="Arial" w:eastAsia="Calibri" w:hAnsi="Arial" w:cs="Arial"/>
+          <w:color w:val="000000"/>
+        </w:rPr>
+        <w:t>Byte</w:t>
+      </w:r>
+    </w:p>
+    <w:p>
+      <w:pPr>
+        <w:pBdr>
+          <w:top w:val="nil"/>
+          <w:left w:val="nil"/>
+          <w:bottom w:val="nil"/>
+          <w:right w:val="nil"/>
+          <w:between w:val="nil"/>
+        </w:pBdr>
+        <w:spacing w:after="0"/>
+        <w:ind w:left="720"/>
+        <w:contextualSpacing/>
+        <w:jc w:val="center"/>
+        <w:rPr>
+          <w:rFonts w:ascii="Arial" w:hAnsi="Arial" w:cs="Arial"/>
+        </w:rPr>
+      </w:pPr>
+    </w:p>
+    <w:p>
+      <w:pPr>
+        <w:spacing w:after="0"/>
+        <w:ind w:left="720"/>
+        <w:jc w:val="center"/>
+      </w:pPr>
+      <w:r>
+        <w:rPr>
+          <w:noProof/>
+          <w:lang w:eastAsia="pt-BR"/>
+        </w:rPr>
+        <w:drawing>
+          <wp:inline distT="0" distB="0" distL="0" distR="0" wp14:anchorId="6F1A849D" wp14:editId="675E63B5">
+            <wp:extent cx="4004865" cy="3142762"/>
+            <wp:effectExtent l="0" t="0" r="0" b="0"/>
+            <wp:docPr id="14" name="image6.png"/>
+            <wp:cNvGraphicFramePr/>
+            <a:graphic xmlns:a="http://schemas.openxmlformats.org/drawingml/2006/main">
+              <a:graphicData uri="http://schemas.openxmlformats.org/drawingml/2006/picture">
+                <pic:pic xmlns:pic="http://schemas.openxmlformats.org/drawingml/2006/picture">
+                  <pic:nvPicPr>
+                    <pic:cNvPr id="0" name="image6.png"/>
+                    <pic:cNvPicPr preferRelativeResize="0"/>
+                  </pic:nvPicPr>
+                  <pic:blipFill>
+                    <a:blip r:embed="rId6"/>
+                    <a:srcRect/>
+                    <a:stretch>
+                      <a:fillRect/>
+                    </a:stretch>
+                  </pic:blipFill>
+                  <pic:spPr>
+                    <a:xfrm>
+                      <a:off x="0" y="0"/>
+                      <a:ext cx="4004865" cy="3142762"/>
+                    </a:xfrm>
+                    <a:prstGeom prst="rect">
+                      <a:avLst/>
+                    </a:prstGeom>
+                    <a:ln/>
+                  </pic:spPr>
+                </pic:pic>
+              </a:graphicData>
+            </a:graphic>
+          </wp:inline>
+        </w:drawing>
+      </w:r>
+    </w:p>
+    <w:p>
+      <w:pPr>
+        <w:spacing w:after="0"/>
+        <w:ind w:left="720"/>
+        <w:jc w:val="center"/>
+      </w:pPr>
+    </w:p>
+    <w:p>
+      <w:pPr>
+        <w:ind w:left="720"/>
+        <w:jc w:val="center"/>
+      </w:pPr>
+    </w:p>
+    <w:p/>
+    <w:p>
+      <w:pPr>
+        <w:spacing w:after="0"/>
+        <w:ind w:left="720"/>
+      </w:pPr>
+    </w:p>
+    <w:p>
+      <w:pPr>
+        <w:pBdr>
+          <w:top w:val="nil"/>
+          <w:left w:val="nil"/>
+          <w:bottom w:val="nil"/>
+          <w:right w:val="nil"/>
+          <w:between w:val="nil"/>
+        </w:pBdr>
+        <w:spacing w:after="0"/>
+        <w:ind w:left="720"/>
+        <w:contextualSpacing/>
+        <w:jc w:val="center"/>
+        <w:rPr>
+          <w:rFonts w:ascii="Arial" w:eastAsia="Calibri" w:hAnsi="Arial" w:cs="Arial"/>
+          <w:color w:val="000000"/>
+        </w:rPr>
+      </w:pPr>
+      <w:r>
+        <w:rPr>
+          <w:rFonts w:ascii="Arial" w:eastAsia="Calibri" w:hAnsi="Arial" w:cs="Arial"/>
+          <w:color w:val="000000"/>
+        </w:rPr>
+        <w:t>Operadores</w:t>
+      </w:r>
+    </w:p>
+    <w:p>
+      <w:pPr>
+        <w:pBdr>
+          <w:top w:val="nil"/>
+          <w:left w:val="nil"/>
+          <w:bottom w:val="nil"/>
+          <w:right w:val="nil"/>
+          <w:between w:val="nil"/>
+        </w:pBdr>
+        <w:spacing w:after="0"/>
+        <w:ind w:left="720"/>
+        <w:contextualSpacing/>
+        <w:jc w:val="center"/>
+      </w:pPr>
+    </w:p>
+    <w:p>
+      <w:pPr>
+        <w:spacing w:after="0"/>
+        <w:ind w:left="720"/>
+      </w:pPr>
+      <w:r>
+        <w:rPr>
+          <w:noProof/>
+          <w:lang w:eastAsia="pt-BR"/>
+        </w:rPr>
+        <w:drawing>
+          <wp:inline distT="0" distB="0" distL="0" distR="0" wp14:anchorId="2B240D84" wp14:editId="212756F9">
+            <wp:extent cx="4152900" cy="2276475"/>
+            <wp:effectExtent l="0" t="0" r="0" b="0"/>
+            <wp:docPr id="13" name="image5.png"/>
+            <wp:cNvGraphicFramePr/>
+            <a:graphic xmlns:a="http://schemas.openxmlformats.org/drawingml/2006/main">
+              <a:graphicData uri="http://schemas.openxmlformats.org/drawingml/2006/picture">
+                <pic:pic xmlns:pic="http://schemas.openxmlformats.org/drawingml/2006/picture">
+                  <pic:nvPicPr>
+                    <pic:cNvPr id="0" name="image5.png"/>
+                    <pic:cNvPicPr preferRelativeResize="0"/>
+                  </pic:nvPicPr>
+                  <pic:blipFill>
+                    <a:blip r:embed="rId7"/>
+                    <a:srcRect/>
+                    <a:stretch>
+                      <a:fillRect/>
+                    </a:stretch>
+                  </pic:blipFill>
+                  <pic:spPr>
+                    <a:xfrm>
+                      <a:off x="0" y="0"/>
+                      <a:ext cx="4152900" cy="2276475"/>
+                    </a:xfrm>
+                    <a:prstGeom prst="rect">
+                      <a:avLst/>
+                    </a:prstGeom>
+                    <a:ln/>
+                  </pic:spPr>
+                </pic:pic>
+              </a:graphicData>
+            </a:graphic>
+          </wp:inline>
+        </w:drawing>
+      </w:r>
+    </w:p>
+    <w:p>
+      <w:pPr>
+        <w:pBdr>
+          <w:top w:val="nil"/>
+          <w:left w:val="nil"/>
+          <w:bottom w:val="nil"/>
+          <w:right w:val="nil"/>
+          <w:between w:val="nil"/>
+        </w:pBdr>
+        <w:ind w:left="360"/>
+        <w:contextualSpacing/>
+        <w:jc w:val="center"/>
+        <w:rPr>
+          <w:rFonts w:ascii="Arial" w:eastAsia="Calibri" w:hAnsi="Arial" w:cs="Arial"/>
+          <w:color w:val="000000"/>
+        </w:rPr>
+      </w:pPr>
+      <w:r>
+        <w:rPr>
+          <w:rFonts w:ascii="Arial" w:eastAsia="Calibri" w:hAnsi="Arial" w:cs="Arial"/>
+          <w:color w:val="000000"/>
+        </w:rPr>
+        <w:t>Comentário</w:t>
+      </w:r>
+    </w:p>
+    <w:p>
+      <w:pPr>
+        <w:pBdr>
+          <w:top w:val="nil"/>
+          <w:left w:val="nil"/>
+          <w:bottom w:val="nil"/>
+          <w:right w:val="nil"/>
+          <w:between w:val="nil"/>
+        </w:pBdr>
+        <w:ind w:left="360"/>
+        <w:contextualSpacing/>
+        <w:jc w:val="center"/>
+      </w:pPr>
+    </w:p>
+    <w:p>
+      <w:pPr>
+        <w:ind w:left="360"/>
+        <w:jc w:val="center"/>
+      </w:pPr>
+      <w:r>
+        <w:rPr>
+          <w:noProof/>
+          <w:lang w:eastAsia="pt-BR"/>
+        </w:rPr>
+        <w:drawing>
+          <wp:inline distT="0" distB="0" distL="0" distR="0" wp14:anchorId="7D405603" wp14:editId="28309CD7">
+            <wp:extent cx="3353767" cy="2920288"/>
+            <wp:effectExtent l="0" t="0" r="0" b="0"/>
+            <wp:docPr id="16" name="image10.png"/>
+            <wp:cNvGraphicFramePr/>
+            <a:graphic xmlns:a="http://schemas.openxmlformats.org/drawingml/2006/main">
+              <a:graphicData uri="http://schemas.openxmlformats.org/drawingml/2006/picture">
+                <pic:pic xmlns:pic="http://schemas.openxmlformats.org/drawingml/2006/picture">
+                  <pic:nvPicPr>
+                    <pic:cNvPr id="0" name="image10.png"/>
+                    <pic:cNvPicPr preferRelativeResize="0"/>
+                  </pic:nvPicPr>
+                  <pic:blipFill>
+                    <a:blip r:embed="rId8"/>
+                    <a:srcRect/>
+                    <a:stretch>
+                      <a:fillRect/>
+                    </a:stretch>
+                  </pic:blipFill>
+                  <pic:spPr>
+                    <a:xfrm>
+                      <a:off x="0" y="0"/>
+                      <a:ext cx="3353767" cy="2920288"/>
+                    </a:xfrm>
+                    <a:prstGeom prst="rect">
+                      <a:avLst/>
+                    </a:prstGeom>
+                    <a:ln/>
+                  </pic:spPr>
+                </pic:pic>
+              </a:graphicData>
+            </a:graphic>
+          </wp:inline>
+        </w:drawing>
+      </w:r>
+    </w:p>
+    <w:p>
+      <w:pPr>
+        <w:spacing w:after="0"/>
+      </w:pPr>
+      <w:bookmarkStart w:id="0" w:name="_gjdgxs" w:colFirst="0" w:colLast="0"/>
       <w:bookmarkEnd w:id="0"/>
+    </w:p>
+    <w:p>
+      <w:pPr>
+        <w:spacing w:after="0"/>
+        <w:ind w:left="720"/>
+      </w:pPr>
+    </w:p>
+    <w:p>
+      <w:pPr>
+        <w:spacing w:after="0"/>
+        <w:ind w:left="720"/>
+      </w:pPr>
+    </w:p>
+    <w:p>
+      <w:pPr>
+        <w:spacing w:after="0"/>
+        <w:ind w:left="720"/>
+      </w:pPr>
+    </w:p>
+    <w:p>
+      <w:pPr>
+        <w:spacing w:after="0"/>
+        <w:ind w:left="720"/>
+      </w:pPr>
+    </w:p>
+    <w:p>
+      <w:pPr>
+        <w:spacing w:after="0"/>
+        <w:ind w:left="720"/>
+      </w:pPr>
+    </w:p>
+    <w:p>
+      <w:pPr>
+        <w:spacing w:after="0"/>
+        <w:ind w:left="720"/>
+      </w:pPr>
+    </w:p>
+    <w:p>
+      <w:pPr>
+        <w:spacing w:after="0"/>
+        <w:ind w:left="720"/>
+      </w:pPr>
+    </w:p>
+    <w:p>
+      <w:pPr>
+        <w:spacing w:after="0"/>
+        <w:ind w:left="720"/>
+      </w:pPr>
+    </w:p>
+    <w:p>
+      <w:pPr>
+        <w:spacing w:after="0"/>
+        <w:ind w:left="720"/>
+      </w:pPr>
+    </w:p>
+    <w:p>
+      <w:pPr>
+        <w:spacing w:after="0"/>
+        <w:ind w:left="720"/>
+      </w:pPr>
+    </w:p>
+    <w:p>
+      <w:pPr>
+        <w:spacing w:after="0"/>
+        <w:ind w:left="720"/>
+      </w:pPr>
+    </w:p>
+    <w:p>
+      <w:pPr>
+        <w:spacing w:after="0"/>
+        <w:ind w:left="720"/>
+      </w:pPr>
+    </w:p>
+    <w:p>
+      <w:pPr>
+        <w:pBdr>
+          <w:top w:val="nil"/>
+          <w:left w:val="nil"/>
+          <w:bottom w:val="nil"/>
+          <w:right w:val="nil"/>
+          <w:between w:val="nil"/>
+        </w:pBdr>
+        <w:ind w:left="720"/>
+        <w:contextualSpacing/>
+        <w:jc w:val="center"/>
+        <w:rPr>
+          <w:rFonts w:ascii="Arial" w:hAnsi="Arial" w:cs="Arial"/>
+        </w:rPr>
+      </w:pPr>
+      <w:proofErr w:type="spellStart"/>
+      <w:proofErr w:type="gramStart"/>
+      <w:r>
+        <w:rPr>
+          <w:rFonts w:ascii="Arial" w:eastAsia="Calibri" w:hAnsi="Arial" w:cs="Arial"/>
+          <w:color w:val="000000"/>
+        </w:rPr>
+        <w:lastRenderedPageBreak/>
+        <w:t>string</w:t>
+      </w:r>
+      <w:proofErr w:type="spellEnd"/>
+      <w:proofErr w:type="gramEnd"/>
+    </w:p>
+    <w:p>
+      <w:pPr>
+        <w:jc w:val="center"/>
+      </w:pPr>
+      <w:r>
+        <w:rPr>
+          <w:noProof/>
+          <w:lang w:eastAsia="pt-BR"/>
+        </w:rPr>
+        <w:drawing>
+          <wp:inline distT="0" distB="0" distL="0" distR="0" wp14:anchorId="6BFD9F5F" wp14:editId="7BD7F359">
+            <wp:extent cx="4495800" cy="3800475"/>
+            <wp:effectExtent l="0" t="0" r="0" b="0"/>
+            <wp:docPr id="12" name="image2.png"/>
+            <wp:cNvGraphicFramePr/>
+            <a:graphic xmlns:a="http://schemas.openxmlformats.org/drawingml/2006/main">
+              <a:graphicData uri="http://schemas.openxmlformats.org/drawingml/2006/picture">
+                <pic:pic xmlns:pic="http://schemas.openxmlformats.org/drawingml/2006/picture">
+                  <pic:nvPicPr>
+                    <pic:cNvPr id="0" name="image2.png"/>
+                    <pic:cNvPicPr preferRelativeResize="0"/>
+                  </pic:nvPicPr>
+                  <pic:blipFill>
+                    <a:blip r:embed="rId9"/>
+                    <a:srcRect/>
+                    <a:stretch>
+                      <a:fillRect/>
+                    </a:stretch>
+                  </pic:blipFill>
+                  <pic:spPr>
+                    <a:xfrm>
+                      <a:off x="0" y="0"/>
+                      <a:ext cx="4495800" cy="3800475"/>
+                    </a:xfrm>
+                    <a:prstGeom prst="rect">
+                      <a:avLst/>
+                    </a:prstGeom>
+                    <a:ln/>
+                  </pic:spPr>
+                </pic:pic>
+              </a:graphicData>
+            </a:graphic>
+          </wp:inline>
+        </w:drawing>
+      </w:r>
+    </w:p>
+    <w:p>
+      <w:pPr>
+        <w:spacing w:after="0"/>
+        <w:ind w:left="720"/>
+      </w:pPr>
+    </w:p>
+    <w:p>
+      <w:pPr>
+        <w:spacing w:after="0"/>
+        <w:ind w:left="720"/>
+        <w:jc w:val="center"/>
+      </w:pPr>
+    </w:p>
+    <w:p>
+      <w:pPr>
+        <w:spacing w:after="0"/>
+        <w:ind w:left="720"/>
+        <w:jc w:val="center"/>
+      </w:pPr>
+    </w:p>
+    <w:p>
+      <w:pPr>
+        <w:spacing w:after="0"/>
+        <w:ind w:left="720"/>
+        <w:jc w:val="center"/>
+      </w:pPr>
+    </w:p>
+    <w:p>
+      <w:pPr>
+        <w:pBdr>
+          <w:top w:val="nil"/>
+          <w:left w:val="nil"/>
+          <w:bottom w:val="nil"/>
+          <w:right w:val="nil"/>
+          <w:between w:val="nil"/>
+        </w:pBdr>
+        <w:spacing w:after="0"/>
+        <w:ind w:left="720"/>
+        <w:contextualSpacing/>
+        <w:jc w:val="center"/>
+        <w:rPr>
+          <w:rFonts w:ascii="Arial" w:hAnsi="Arial" w:cs="Arial"/>
+        </w:rPr>
+      </w:pPr>
+      <w:r>
+        <w:rPr>
+          <w:rFonts w:ascii="Arial" w:eastAsia="Calibri" w:hAnsi="Arial" w:cs="Arial"/>
+          <w:color w:val="000000"/>
+        </w:rPr>
+        <w:t>Identificadores</w:t>
+      </w:r>
+    </w:p>
+    <w:p>
+      <w:pPr>
+        <w:ind w:left="720"/>
+        <w:jc w:val="center"/>
+      </w:pPr>
+      <w:r>
+        <w:rPr>
+          <w:noProof/>
+          <w:lang w:eastAsia="pt-BR"/>
+        </w:rPr>
+        <w:drawing>
+          <wp:inline distT="0" distB="0" distL="0" distR="0" wp14:anchorId="269F96A5" wp14:editId="5362EE6A">
+            <wp:extent cx="3076575" cy="1314450"/>
+            <wp:effectExtent l="0" t="0" r="0" b="0"/>
+            <wp:docPr id="15" name="image8.png"/>
+            <wp:cNvGraphicFramePr/>
+            <a:graphic xmlns:a="http://schemas.openxmlformats.org/drawingml/2006/main">
+              <a:graphicData uri="http://schemas.openxmlformats.org/drawingml/2006/picture">
+                <pic:pic xmlns:pic="http://schemas.openxmlformats.org/drawingml/2006/picture">
+                  <pic:nvPicPr>
+                    <pic:cNvPr id="0" name="image8.png"/>
+                    <pic:cNvPicPr preferRelativeResize="0"/>
+                  </pic:nvPicPr>
+                  <pic:blipFill>
+                    <a:blip r:embed="rId10"/>
+                    <a:srcRect/>
+                    <a:stretch>
+                      <a:fillRect/>
+                    </a:stretch>
+                  </pic:blipFill>
+                  <pic:spPr>
+                    <a:xfrm>
+                      <a:off x="0" y="0"/>
+                      <a:ext cx="3076575" cy="1314450"/>
+                    </a:xfrm>
+                    <a:prstGeom prst="rect">
+                      <a:avLst/>
+                    </a:prstGeom>
+                    <a:ln/>
+                  </pic:spPr>
+                </pic:pic>
+              </a:graphicData>
+            </a:graphic>
+          </wp:inline>
+        </w:drawing>
+      </w:r>
+    </w:p>
+    <w:p>
+      <w:pPr>
+        <w:rPr>
+          <w:rFonts w:ascii="Arial" w:hAnsi="Arial" w:cs="Arial"/>
+        </w:rPr>
+      </w:pPr>
+    </w:p>
+    <w:p>
+      <w:pPr>
+        <w:pStyle w:val="PargrafodaLista"/>
+        <w:numPr>
+          <w:ilvl w:val="0"/>
+          <w:numId w:val="4"/>
+        </w:numPr>
+        <w:rPr>
+          <w:rFonts w:ascii="Arial" w:hAnsi="Arial" w:cs="Arial"/>
+          <w:sz w:val="28"/>
+          <w:szCs w:val="28"/>
+        </w:rPr>
+      </w:pPr>
+      <w:r>
+        <w:rPr>
+          <w:rFonts w:ascii="Arial" w:hAnsi="Arial" w:cs="Arial"/>
+          <w:sz w:val="28"/>
+          <w:szCs w:val="28"/>
+        </w:rPr>
+        <w:t>Gramática</w:t>
+      </w:r>
+    </w:p>
+    <w:p>
+      <w:pPr>
+        <w:rPr>
+          <w:rFonts w:ascii="Arial" w:hAnsi="Arial" w:cs="Arial"/>
+          <w:sz w:val="28"/>
+          <w:szCs w:val="28"/>
+        </w:rPr>
+      </w:pPr>
+    </w:p>
+    <w:p>
+      <w:pPr>
+        <w:pStyle w:val="PargrafodaLista"/>
+        <w:numPr>
+          <w:ilvl w:val="0"/>
+          <w:numId w:val="5"/>
+        </w:numPr>
+        <w:rPr>
+          <w:rFonts w:ascii="Arial" w:hAnsi="Arial" w:cs="Arial"/>
+          <w:sz w:val="28"/>
+          <w:szCs w:val="28"/>
+        </w:rPr>
+      </w:pPr>
+      <w:r>
+        <w:rPr>
+          <w:rFonts w:ascii="Arial" w:hAnsi="Arial" w:cs="Arial"/>
+          <w:sz w:val="24"/>
+          <w:szCs w:val="24"/>
+        </w:rPr>
+        <w:t>Declaração de Variáveis</w:t>
+      </w:r>
+    </w:p>
+    <w:p>
+      <w:pPr>
+        <w:rPr>
+          <w:rFonts w:ascii="Arial" w:eastAsiaTheme="minorEastAsia" w:hAnsi="Arial" w:cs="Arial"/>
+          <w:sz w:val="28"/>
+          <w:szCs w:val="28"/>
+        </w:rPr>
+      </w:pPr>
+      <m:oMathPara>
+        <m:oMathParaPr>
+          <m:jc m:val="left"/>
+        </m:oMathParaPr>
+        <m:oMath>
+          <m:r>
+            <w:rPr>
+              <w:rFonts w:ascii="Cambria Math" w:hAnsi="Cambria Math" w:cs="Arial"/>
+              <w:sz w:val="28"/>
+              <w:szCs w:val="28"/>
+            </w:rPr>
+            <m:t>DECLARAVARIAVEIS→TIPO id FORMADECLARACAO ;</m:t>
+          </m:r>
+        </m:oMath>
+      </m:oMathPara>
+    </w:p>
+    <w:p>
+      <w:pPr>
+        <w:rPr>
+          <w:rFonts w:ascii="Arial" w:eastAsiaTheme="minorEastAsia" w:hAnsi="Arial" w:cs="Arial"/>
+          <w:sz w:val="28"/>
+          <w:szCs w:val="28"/>
+        </w:rPr>
+      </w:pPr>
+      <m:oMathPara>
+        <m:oMathParaPr>
+          <m:jc m:val="left"/>
+        </m:oMathParaPr>
+        <m:oMath>
+          <m:r>
+            <w:rPr>
+              <w:rFonts w:ascii="Cambria Math" w:hAnsi="Cambria Math" w:cs="Arial"/>
+              <w:sz w:val="28"/>
+              <w:szCs w:val="28"/>
+            </w:rPr>
+            <m:t>FORMADECLARACAO→ =</m:t>
+          </m:r>
+          <m:d>
+            <m:dPr>
+              <m:begChr m:val="["/>
+              <m:endChr m:val="]"/>
+              <m:ctrlPr>
+                <w:rPr>
+                  <w:rFonts w:ascii="Cambria Math" w:hAnsi="Cambria Math" w:cs="Arial"/>
+                  <w:i/>
+                  <w:sz w:val="28"/>
+                  <w:szCs w:val="28"/>
+                </w:rPr>
+              </m:ctrlPr>
+            </m:dPr>
+            <m:e>
+              <m:r>
+                <w:rPr>
+                  <w:rFonts w:ascii="Cambria Math" w:hAnsi="Cambria Math" w:cs="Arial"/>
+                  <w:sz w:val="28"/>
+                  <w:szCs w:val="28"/>
+                </w:rPr>
+                <m:t>+</m:t>
+              </m:r>
+            </m:e>
+            <m:e>
+              <m:r>
+                <w:rPr>
+                  <w:rFonts w:ascii="Cambria Math" w:hAnsi="Cambria Math" w:cs="Arial"/>
+                  <w:sz w:val="28"/>
+                  <w:szCs w:val="28"/>
+                </w:rPr>
+                <m:t>-</m:t>
+              </m:r>
+            </m:e>
+          </m:d>
+          <m:r>
+            <w:rPr>
+              <w:rFonts w:ascii="Cambria Math" w:hAnsi="Cambria Math" w:cs="Arial"/>
+              <w:sz w:val="28"/>
+              <w:szCs w:val="28"/>
+            </w:rPr>
+            <m:t xml:space="preserve"> constante | LISTAID</m:t>
+          </m:r>
+        </m:oMath>
+      </m:oMathPara>
+    </w:p>
+    <w:p>
+      <w:pPr>
+        <w:rPr>
+          <w:rFonts w:ascii="Arial" w:eastAsiaTheme="minorEastAsia" w:hAnsi="Arial" w:cs="Arial"/>
+          <w:sz w:val="28"/>
+          <w:szCs w:val="28"/>
+        </w:rPr>
+      </w:pPr>
+      <m:oMathPara>
+        <m:oMathParaPr>
+          <m:jc m:val="left"/>
+        </m:oMathParaPr>
+        <m:oMath>
+          <m:r>
+            <w:rPr>
+              <w:rFonts w:ascii="Cambria Math" w:hAnsi="Cambria Math" w:cs="Arial"/>
+              <w:sz w:val="28"/>
+              <w:szCs w:val="28"/>
+            </w:rPr>
+            <m:t>LISTAID→ , id [LISTAID]</m:t>
+          </m:r>
+        </m:oMath>
+      </m:oMathPara>
+    </w:p>
+    <w:p>
+      <w:pPr>
+        <w:rPr>
+          <w:rFonts w:ascii="Arial" w:eastAsiaTheme="minorEastAsia" w:hAnsi="Arial" w:cs="Arial"/>
+          <w:sz w:val="28"/>
+          <w:szCs w:val="28"/>
+        </w:rPr>
+      </w:pPr>
+      <m:oMathPara>
+        <m:oMathParaPr>
+          <m:jc m:val="left"/>
+        </m:oMathParaPr>
+        <m:oMath>
+          <m:r>
+            <w:rPr>
+              <w:rFonts w:ascii="Cambria Math" w:hAnsi="Cambria Math" w:cs="Arial"/>
+              <w:sz w:val="28"/>
+              <w:szCs w:val="28"/>
+            </w:rPr>
+            <m:t xml:space="preserve">TIPO→ int </m:t>
+          </m:r>
+          <m:d>
+            <m:dPr>
+              <m:begChr m:val="|"/>
+              <m:endChr m:val="|"/>
+              <m:ctrlPr>
+                <w:rPr>
+                  <w:rFonts w:ascii="Cambria Math" w:hAnsi="Cambria Math" w:cs="Arial"/>
+                  <w:i/>
+                  <w:sz w:val="28"/>
+                  <w:szCs w:val="28"/>
+                </w:rPr>
+              </m:ctrlPr>
+            </m:dPr>
+            <m:e>
+              <m:r>
+                <w:rPr>
+                  <w:rFonts w:ascii="Cambria Math" w:hAnsi="Cambria Math" w:cs="Arial"/>
+                  <w:sz w:val="28"/>
+                  <w:szCs w:val="28"/>
+                </w:rPr>
+                <m:t xml:space="preserve"> string </m:t>
+              </m:r>
+            </m:e>
+          </m:d>
+          <m:r>
+            <w:rPr>
+              <w:rFonts w:ascii="Cambria Math" w:hAnsi="Cambria Math" w:cs="Arial"/>
+              <w:sz w:val="28"/>
+              <w:szCs w:val="28"/>
+            </w:rPr>
+            <m:t xml:space="preserve"> boolean | byte</m:t>
+          </m:r>
+        </m:oMath>
+      </m:oMathPara>
+    </w:p>
+    <w:p>
+      <w:pPr>
+        <w:pStyle w:val="PargrafodaLista"/>
+        <w:numPr>
+          <w:ilvl w:val="0"/>
+          <w:numId w:val="5"/>
+        </w:numPr>
+        <w:rPr>
+          <w:rFonts w:ascii="Arial" w:eastAsiaTheme="minorEastAsia" w:hAnsi="Arial" w:cs="Arial"/>
+          <w:sz w:val="24"/>
+          <w:szCs w:val="24"/>
+        </w:rPr>
+      </w:pPr>
+      <w:r>
+        <w:rPr>
+          <w:rFonts w:ascii="Arial" w:eastAsiaTheme="minorEastAsia" w:hAnsi="Arial" w:cs="Arial"/>
+          <w:sz w:val="24"/>
+          <w:szCs w:val="24"/>
+        </w:rPr>
+        <w:lastRenderedPageBreak/>
+        <w:t>Declaração de f</w:t>
+      </w:r>
+      <w:r>
+        <w:rPr>
+          <w:rFonts w:ascii="Arial" w:eastAsiaTheme="minorEastAsia" w:hAnsi="Arial" w:cs="Arial"/>
+          <w:sz w:val="24"/>
+          <w:szCs w:val="24"/>
+        </w:rPr>
+        <w:t>inal</w:t>
+      </w:r>
+    </w:p>
+    <w:p>
+      <w:pPr>
+        <w:ind w:left="360"/>
+        <w:rPr>
+          <w:rFonts w:ascii="Arial" w:eastAsiaTheme="minorEastAsia" w:hAnsi="Arial" w:cs="Arial"/>
+          <w:sz w:val="28"/>
+          <w:szCs w:val="28"/>
+        </w:rPr>
+      </w:pPr>
+      <m:oMathPara>
+        <m:oMathParaPr>
+          <m:jc m:val="left"/>
+        </m:oMathParaPr>
+        <m:oMath>
+          <m:r>
+            <w:rPr>
+              <w:rFonts w:ascii="Cambria Math" w:hAnsi="Cambria Math" w:cs="Arial"/>
+              <w:sz w:val="28"/>
+              <w:szCs w:val="28"/>
+            </w:rPr>
+            <m:t>DECLARAFINAL→ final id=</m:t>
+          </m:r>
+          <m:d>
+            <m:dPr>
+              <m:begChr m:val="["/>
+              <m:endChr m:val="]"/>
+              <m:ctrlPr>
+                <w:rPr>
+                  <w:rFonts w:ascii="Cambria Math" w:hAnsi="Cambria Math" w:cs="Arial"/>
+                  <w:i/>
+                  <w:sz w:val="28"/>
+                  <w:szCs w:val="28"/>
+                </w:rPr>
+              </m:ctrlPr>
+            </m:dPr>
+            <m:e>
+              <m:r>
+                <w:rPr>
+                  <w:rFonts w:ascii="Cambria Math" w:hAnsi="Cambria Math" w:cs="Arial"/>
+                  <w:sz w:val="28"/>
+                  <w:szCs w:val="28"/>
+                </w:rPr>
+                <m:t>+</m:t>
+              </m:r>
+            </m:e>
+            <m:e>
+              <m:r>
+                <w:rPr>
+                  <w:rFonts w:ascii="Cambria Math" w:hAnsi="Cambria Math" w:cs="Arial"/>
+                  <w:sz w:val="28"/>
+                  <w:szCs w:val="28"/>
+                </w:rPr>
+                <m:t>-</m:t>
+              </m:r>
+            </m:e>
+          </m:d>
+          <m:r>
+            <w:rPr>
+              <w:rFonts w:ascii="Cambria Math" w:hAnsi="Cambria Math" w:cs="Arial"/>
+              <w:sz w:val="28"/>
+              <w:szCs w:val="28"/>
+            </w:rPr>
+            <m:t xml:space="preserve"> constante</m:t>
+          </m:r>
+          <m:r>
+            <w:rPr>
+              <w:rFonts w:ascii="Cambria Math" w:eastAsiaTheme="minorEastAsia" w:hAnsi="Cambria Math" w:cs="Arial"/>
+              <w:sz w:val="28"/>
+              <w:szCs w:val="28"/>
+            </w:rPr>
+            <m:t xml:space="preserve"> ;</m:t>
+          </m:r>
+          <m:r>
+            <w:rPr>
+              <w:rFonts w:ascii="Arial" w:eastAsiaTheme="minorEastAsia" w:hAnsi="Arial" w:cs="Arial"/>
+              <w:sz w:val="28"/>
+              <w:szCs w:val="28"/>
+            </w:rPr>
+            <w:br/>
+          </m:r>
+        </m:oMath>
+      </m:oMathPara>
+    </w:p>
+    <w:p>
+      <w:pPr>
+        <w:pStyle w:val="PargrafodaLista"/>
+        <w:numPr>
+          <w:ilvl w:val="0"/>
+          <w:numId w:val="5"/>
+        </w:numPr>
+        <w:rPr>
+          <w:rFonts w:ascii="Arial" w:eastAsiaTheme="minorEastAsia" w:hAnsi="Arial" w:cs="Arial"/>
+          <w:sz w:val="28"/>
+          <w:szCs w:val="28"/>
+        </w:rPr>
+      </w:pPr>
+      <w:r>
+        <w:rPr>
+          <w:rFonts w:ascii="Arial" w:eastAsiaTheme="minorEastAsia" w:hAnsi="Arial" w:cs="Arial"/>
+          <w:sz w:val="24"/>
+          <w:szCs w:val="24"/>
+        </w:rPr>
+        <w:t xml:space="preserve">Declaração de </w:t>
+      </w:r>
+      <w:r>
+        <w:rPr>
+          <w:rFonts w:ascii="Arial" w:eastAsiaTheme="minorEastAsia" w:hAnsi="Arial" w:cs="Arial"/>
+          <w:sz w:val="24"/>
+          <w:szCs w:val="24"/>
+        </w:rPr>
+        <w:t>bloco</w:t>
+      </w:r>
+    </w:p>
+    <w:p>
+      <w:pPr>
+        <w:ind w:left="360"/>
+        <w:rPr>
+          <w:rFonts w:ascii="Arial" w:eastAsiaTheme="minorEastAsia" w:hAnsi="Arial" w:cs="Arial"/>
+          <w:sz w:val="28"/>
+          <w:szCs w:val="28"/>
+        </w:rPr>
+      </w:pPr>
+      <m:oMathPara>
+        <m:oMathParaPr>
+          <m:jc m:val="left"/>
+        </m:oMathParaPr>
+        <m:oMath>
+          <m:r>
+            <w:rPr>
+              <w:rFonts w:ascii="Cambria Math" w:hAnsi="Cambria Math" w:cs="Arial"/>
+              <w:sz w:val="28"/>
+              <w:szCs w:val="28"/>
+            </w:rPr>
+            <m:t>D</m:t>
+          </m:r>
+          <m:r>
+            <w:rPr>
+              <w:rFonts w:ascii="Cambria Math" w:hAnsi="Cambria Math" w:cs="Arial"/>
+              <w:sz w:val="28"/>
+              <w:szCs w:val="28"/>
+            </w:rPr>
+            <m:t>ECLARABLOCO</m:t>
+          </m:r>
+          <m:r>
+            <w:rPr>
+              <w:rFonts w:ascii="Cambria Math" w:hAnsi="Cambria Math" w:cs="Arial"/>
+              <w:sz w:val="28"/>
+              <w:szCs w:val="28"/>
+            </w:rPr>
+            <m:t>→</m:t>
+          </m:r>
+          <m:r>
+            <w:rPr>
+              <w:rFonts w:ascii="Cambria Math" w:hAnsi="Cambria Math" w:cs="Arial"/>
+              <w:sz w:val="28"/>
+              <w:szCs w:val="28"/>
+            </w:rPr>
+            <m:t>{</m:t>
+          </m:r>
+          <m:r>
+            <w:rPr>
+              <w:rFonts w:ascii="Cambria Math" w:hAnsi="Cambria Math" w:cs="Arial"/>
+              <w:sz w:val="28"/>
+              <w:szCs w:val="28"/>
+            </w:rPr>
+            <m:t xml:space="preserve"> </m:t>
+          </m:r>
+          <m:r>
+            <w:rPr>
+              <w:rFonts w:ascii="Cambria Math" w:hAnsi="Cambria Math" w:cs="Arial"/>
+              <w:sz w:val="28"/>
+              <w:szCs w:val="28"/>
+            </w:rPr>
+            <m:t>COMANDO</m:t>
+          </m:r>
+          <m:r>
+            <w:rPr>
+              <w:rFonts w:ascii="Cambria Math" w:hAnsi="Cambria Math" w:cs="Arial"/>
+              <w:sz w:val="28"/>
+              <w:szCs w:val="28"/>
+            </w:rPr>
+            <m:t xml:space="preserve"> </m:t>
+          </m:r>
+          <m:r>
+            <w:rPr>
+              <w:rFonts w:ascii="Cambria Math" w:hAnsi="Cambria Math" w:cs="Arial"/>
+              <w:sz w:val="28"/>
+              <w:szCs w:val="28"/>
+            </w:rPr>
+            <m:t>}</m:t>
+          </m:r>
+        </m:oMath>
+      </m:oMathPara>
+    </w:p>
+    <w:p>
+      <w:pPr>
+        <w:ind w:left="360"/>
+        <w:rPr>
+          <w:rFonts w:ascii="Arial" w:eastAsiaTheme="minorEastAsia" w:hAnsi="Arial" w:cs="Arial"/>
+          <w:sz w:val="28"/>
+          <w:szCs w:val="28"/>
+        </w:rPr>
+      </w:pPr>
+    </w:p>
+    <w:p>
+      <w:pPr>
+        <w:pStyle w:val="PargrafodaLista"/>
+        <w:numPr>
+          <w:ilvl w:val="0"/>
+          <w:numId w:val="5"/>
+        </w:numPr>
+        <w:rPr>
+          <w:rFonts w:ascii="Arial" w:eastAsiaTheme="minorEastAsia" w:hAnsi="Arial" w:cs="Arial"/>
+          <w:sz w:val="28"/>
+          <w:szCs w:val="28"/>
+        </w:rPr>
+      </w:pPr>
+      <w:r>
+        <w:rPr>
+          <w:rFonts w:ascii="Arial" w:eastAsiaTheme="minorEastAsia" w:hAnsi="Arial" w:cs="Arial"/>
+          <w:sz w:val="24"/>
+          <w:szCs w:val="24"/>
+        </w:rPr>
+        <w:t>Comando de atribuição</w:t>
+      </w:r>
+    </w:p>
+    <w:p>
+      <w:pPr>
+        <w:ind w:left="360"/>
+        <w:rPr>
+          <w:rFonts w:ascii="Arial" w:eastAsiaTheme="minorEastAsia" w:hAnsi="Arial" w:cs="Arial"/>
+          <w:sz w:val="28"/>
+          <w:szCs w:val="28"/>
+        </w:rPr>
+      </w:pPr>
+      <m:oMathPara>
+        <m:oMathParaPr>
+          <m:jc m:val="left"/>
+        </m:oMathParaPr>
+        <m:oMath>
+          <m:r>
+            <w:rPr>
+              <w:rFonts w:ascii="Cambria Math" w:hAnsi="Cambria Math" w:cs="Arial"/>
+              <w:sz w:val="28"/>
+              <w:szCs w:val="28"/>
+            </w:rPr>
+            <m:t>COMANDOATRIBUICAO</m:t>
+          </m:r>
+          <m:r>
+            <w:rPr>
+              <w:rFonts w:ascii="Cambria Math" w:hAnsi="Cambria Math" w:cs="Arial"/>
+              <w:sz w:val="28"/>
+              <w:szCs w:val="28"/>
+            </w:rPr>
+            <m:t>→</m:t>
+          </m:r>
+          <m:r>
+            <w:rPr>
+              <w:rFonts w:ascii="Cambria Math" w:hAnsi="Cambria Math" w:cs="Arial"/>
+              <w:sz w:val="28"/>
+              <w:szCs w:val="28"/>
+            </w:rPr>
+            <m:t>id=EXP</m:t>
+          </m:r>
+          <m:r>
+            <w:rPr>
+              <w:rFonts w:ascii="Cambria Math" w:hAnsi="Cambria Math" w:cs="Arial"/>
+              <w:sz w:val="28"/>
+              <w:szCs w:val="28"/>
+            </w:rPr>
+            <m:t xml:space="preserve"> </m:t>
+          </m:r>
+          <m:r>
+            <w:rPr>
+              <w:rFonts w:ascii="Cambria Math" w:hAnsi="Cambria Math" w:cs="Arial"/>
+              <w:sz w:val="28"/>
+              <w:szCs w:val="28"/>
+            </w:rPr>
+            <m:t>;</m:t>
+          </m:r>
+        </m:oMath>
+      </m:oMathPara>
+    </w:p>
+    <w:p>
+      <w:pPr>
+        <w:rPr>
+          <w:rFonts w:ascii="Arial" w:eastAsiaTheme="minorEastAsia" w:hAnsi="Arial" w:cs="Arial"/>
+          <w:sz w:val="28"/>
+          <w:szCs w:val="28"/>
+        </w:rPr>
+      </w:pPr>
+    </w:p>
+    <w:p>
+      <w:pPr>
+        <w:pStyle w:val="PargrafodaLista"/>
+        <w:numPr>
+          <w:ilvl w:val="0"/>
+          <w:numId w:val="5"/>
+        </w:numPr>
+        <w:rPr>
+          <w:rFonts w:ascii="Arial" w:eastAsiaTheme="minorEastAsia" w:hAnsi="Arial" w:cs="Arial"/>
+          <w:sz w:val="28"/>
+          <w:szCs w:val="28"/>
+        </w:rPr>
+      </w:pPr>
+      <w:r>
+        <w:rPr>
+          <w:rFonts w:ascii="Arial" w:eastAsiaTheme="minorEastAsia" w:hAnsi="Arial" w:cs="Arial"/>
+          <w:sz w:val="24"/>
+          <w:szCs w:val="24"/>
+        </w:rPr>
+        <w:t>Comando de repetição</w:t>
+      </w:r>
+    </w:p>
+    <w:p>
+      <w:pPr>
+        <w:ind w:left="360"/>
+        <w:rPr>
+          <w:rFonts w:ascii="Arial" w:eastAsiaTheme="minorEastAsia" w:hAnsi="Arial" w:cs="Arial"/>
+          <w:sz w:val="28"/>
+          <w:szCs w:val="28"/>
+        </w:rPr>
+      </w:pPr>
+      <m:oMathPara>
+        <m:oMathParaPr>
+          <m:jc m:val="left"/>
+        </m:oMathParaPr>
+        <m:oMath>
+          <m:r>
+            <w:rPr>
+              <w:rFonts w:ascii="Cambria Math" w:hAnsi="Cambria Math" w:cs="Arial"/>
+              <w:sz w:val="28"/>
+              <w:szCs w:val="28"/>
+            </w:rPr>
+            <m:t>COMANDOREPETICAO</m:t>
+          </m:r>
+          <m:r>
+            <w:rPr>
+              <w:rFonts w:ascii="Cambria Math" w:hAnsi="Cambria Math" w:cs="Arial"/>
+              <w:sz w:val="28"/>
+              <w:szCs w:val="28"/>
+            </w:rPr>
+            <m:t>→</m:t>
+          </m:r>
+          <m:r>
+            <w:rPr>
+              <w:rFonts w:ascii="Cambria Math" w:hAnsi="Cambria Math" w:cs="Arial"/>
+              <w:sz w:val="28"/>
+              <w:szCs w:val="28"/>
+            </w:rPr>
+            <m:t xml:space="preserve">while </m:t>
+          </m:r>
+          <m:d>
+            <m:dPr>
+              <m:ctrlPr>
+                <w:rPr>
+                  <w:rFonts w:ascii="Cambria Math" w:hAnsi="Cambria Math" w:cs="Arial"/>
+                  <w:i/>
+                  <w:sz w:val="28"/>
+                  <w:szCs w:val="28"/>
+                </w:rPr>
+              </m:ctrlPr>
+            </m:dPr>
+            <m:e>
+              <m:r>
+                <w:rPr>
+                  <w:rFonts w:ascii="Cambria Math" w:hAnsi="Cambria Math" w:cs="Arial"/>
+                  <w:sz w:val="28"/>
+                  <w:szCs w:val="28"/>
+                </w:rPr>
+                <m:t xml:space="preserve"> </m:t>
+              </m:r>
+              <m:r>
+                <w:rPr>
+                  <w:rFonts w:ascii="Cambria Math" w:hAnsi="Cambria Math" w:cs="Arial"/>
+                  <w:sz w:val="28"/>
+                  <w:szCs w:val="28"/>
+                </w:rPr>
+                <m:t>EXP</m:t>
+              </m:r>
+              <m:r>
+                <w:rPr>
+                  <w:rFonts w:ascii="Cambria Math" w:hAnsi="Cambria Math" w:cs="Arial"/>
+                  <w:sz w:val="28"/>
+                  <w:szCs w:val="28"/>
+                </w:rPr>
+                <m:t xml:space="preserve"> </m:t>
+              </m:r>
+            </m:e>
+          </m:d>
+          <m:r>
+            <w:rPr>
+              <w:rFonts w:ascii="Cambria Math" w:hAnsi="Cambria Math" w:cs="Arial"/>
+              <w:sz w:val="28"/>
+              <w:szCs w:val="28"/>
+            </w:rPr>
+            <m:t xml:space="preserve"> </m:t>
+          </m:r>
+          <m:r>
+            <w:rPr>
+              <w:rFonts w:ascii="Cambria Math" w:hAnsi="Cambria Math" w:cs="Arial"/>
+              <w:sz w:val="28"/>
+              <w:szCs w:val="28"/>
+            </w:rPr>
+            <m:t>CORPOWHILE</m:t>
+          </m:r>
+        </m:oMath>
+      </m:oMathPara>
+    </w:p>
+    <w:p>
+      <w:pPr>
+        <w:ind w:left="360"/>
+        <w:rPr>
+          <w:rFonts w:ascii="Arial" w:eastAsiaTheme="minorEastAsia" w:hAnsi="Arial" w:cs="Arial"/>
+          <w:sz w:val="28"/>
+          <w:szCs w:val="28"/>
+        </w:rPr>
+      </w:pPr>
+      <m:oMathPara>
+        <m:oMathParaPr>
+          <m:jc m:val="left"/>
+        </m:oMathParaPr>
+        <m:oMath>
+          <m:r>
+            <w:rPr>
+              <w:rFonts w:ascii="Cambria Math" w:hAnsi="Cambria Math" w:cs="Arial"/>
+              <w:sz w:val="28"/>
+              <w:szCs w:val="28"/>
+            </w:rPr>
+            <m:t>CORPOWHILE</m:t>
+          </m:r>
+          <m:r>
+            <w:rPr>
+              <w:rFonts w:ascii="Cambria Math" w:hAnsi="Cambria Math" w:cs="Arial"/>
+              <w:sz w:val="28"/>
+              <w:szCs w:val="28"/>
+            </w:rPr>
+            <m:t>→</m:t>
+          </m:r>
+          <m:r>
+            <w:rPr>
+              <w:rFonts w:ascii="Cambria Math" w:hAnsi="Cambria Math" w:cs="Arial"/>
+              <w:sz w:val="28"/>
+              <w:szCs w:val="28"/>
+            </w:rPr>
+            <m:t>COMANDO</m:t>
+          </m:r>
+          <m:r>
+            <w:rPr>
+              <w:rFonts w:ascii="Cambria Math" w:hAnsi="Cambria Math" w:cs="Arial"/>
+              <w:sz w:val="28"/>
+              <w:szCs w:val="28"/>
+            </w:rPr>
+            <m:t xml:space="preserve"> | BLOCO</m:t>
+          </m:r>
+        </m:oMath>
+      </m:oMathPara>
+    </w:p>
+    <w:p>
+      <w:pPr>
+        <w:pStyle w:val="PargrafodaLista"/>
+        <w:rPr>
+          <w:rFonts w:ascii="Arial" w:eastAsiaTheme="minorEastAsia" w:hAnsi="Arial" w:cs="Arial"/>
+          <w:sz w:val="28"/>
+          <w:szCs w:val="28"/>
+        </w:rPr>
+      </w:pPr>
+    </w:p>
+    <w:p>
+      <w:pPr>
+        <w:pStyle w:val="PargrafodaLista"/>
+        <w:numPr>
+          <w:ilvl w:val="0"/>
+          <w:numId w:val="5"/>
+        </w:numPr>
+        <w:rPr>
+          <w:rFonts w:ascii="Arial" w:eastAsiaTheme="minorEastAsia" w:hAnsi="Arial" w:cs="Arial"/>
+          <w:sz w:val="24"/>
+          <w:szCs w:val="24"/>
+        </w:rPr>
+      </w:pPr>
+      <w:r>
+        <w:rPr>
+          <w:rFonts w:ascii="Arial" w:eastAsiaTheme="minorEastAsia" w:hAnsi="Arial" w:cs="Arial"/>
+          <w:sz w:val="24"/>
+          <w:szCs w:val="24"/>
+        </w:rPr>
+        <w:t>Comando de teste</w:t>
+      </w:r>
+    </w:p>
+    <w:p>
+      <w:pPr>
+        <w:ind w:left="360"/>
+        <w:rPr>
+          <w:rFonts w:ascii="Arial" w:eastAsiaTheme="minorEastAsia" w:hAnsi="Arial" w:cs="Arial"/>
+          <w:sz w:val="28"/>
+          <w:szCs w:val="28"/>
+        </w:rPr>
+      </w:pPr>
+      <m:oMathPara>
+        <m:oMathParaPr>
+          <m:jc m:val="left"/>
+        </m:oMathParaPr>
+        <m:oMath>
+          <m:r>
+            <w:rPr>
+              <w:rFonts w:ascii="Cambria Math" w:hAnsi="Cambria Math" w:cs="Arial"/>
+              <w:sz w:val="28"/>
+              <w:szCs w:val="28"/>
+            </w:rPr>
+            <m:t>COMANDOTESTE</m:t>
+          </m:r>
+          <m:r>
+            <w:rPr>
+              <w:rFonts w:ascii="Cambria Math" w:hAnsi="Cambria Math" w:cs="Arial"/>
+              <w:sz w:val="28"/>
+              <w:szCs w:val="28"/>
+            </w:rPr>
+            <m:t>→</m:t>
+          </m:r>
+          <m:r>
+            <w:rPr>
+              <w:rFonts w:ascii="Cambria Math" w:hAnsi="Cambria Math" w:cs="Arial"/>
+              <w:sz w:val="28"/>
+              <w:szCs w:val="28"/>
+            </w:rPr>
+            <m:t xml:space="preserve">if </m:t>
+          </m:r>
+          <m:d>
+            <m:dPr>
+              <m:ctrlPr>
+                <w:rPr>
+                  <w:rFonts w:ascii="Cambria Math" w:hAnsi="Cambria Math" w:cs="Arial"/>
+                  <w:i/>
+                  <w:sz w:val="28"/>
+                  <w:szCs w:val="28"/>
+                </w:rPr>
+              </m:ctrlPr>
+            </m:dPr>
+            <m:e>
+              <m:r>
+                <w:rPr>
+                  <w:rFonts w:ascii="Cambria Math" w:hAnsi="Cambria Math" w:cs="Arial"/>
+                  <w:sz w:val="28"/>
+                  <w:szCs w:val="28"/>
+                </w:rPr>
+                <m:t xml:space="preserve"> EXP </m:t>
+              </m:r>
+            </m:e>
+          </m:d>
+          <m:r>
+            <w:rPr>
+              <w:rFonts w:ascii="Cambria Math" w:hAnsi="Cambria Math" w:cs="Arial"/>
+              <w:sz w:val="28"/>
+              <w:szCs w:val="28"/>
+            </w:rPr>
+            <m:t xml:space="preserve"> CORPOTESTE [else COMANDOTESTE]</m:t>
+          </m:r>
+        </m:oMath>
+      </m:oMathPara>
+    </w:p>
+    <w:p>
+      <w:pPr>
+        <w:ind w:left="360"/>
+        <w:rPr>
+          <w:rFonts w:ascii="Arial" w:eastAsiaTheme="minorEastAsia" w:hAnsi="Arial" w:cs="Arial"/>
+          <w:sz w:val="28"/>
+          <w:szCs w:val="28"/>
+        </w:rPr>
+      </w:pPr>
+      <m:oMathPara>
+        <m:oMathParaPr>
+          <m:jc m:val="left"/>
+        </m:oMathParaPr>
+        <m:oMath>
+          <m:r>
+            <w:rPr>
+              <w:rFonts w:ascii="Cambria Math" w:hAnsi="Cambria Math" w:cs="Arial"/>
+              <w:sz w:val="28"/>
+              <w:szCs w:val="28"/>
+            </w:rPr>
+            <m:t>CORPOTESTE</m:t>
+          </m:r>
+          <m:r>
+            <w:rPr>
+              <w:rFonts w:ascii="Cambria Math" w:hAnsi="Cambria Math" w:cs="Arial"/>
+              <w:sz w:val="28"/>
+              <w:szCs w:val="28"/>
+            </w:rPr>
+            <m:t>→</m:t>
+          </m:r>
+          <m:r>
+            <w:rPr>
+              <w:rFonts w:ascii="Cambria Math" w:hAnsi="Cambria Math" w:cs="Arial"/>
+              <w:sz w:val="28"/>
+              <w:szCs w:val="28"/>
+            </w:rPr>
+            <m:t>COMANDO | BLOCO</m:t>
+          </m:r>
+        </m:oMath>
+      </m:oMathPara>
+    </w:p>
+    <w:p>
+      <w:pPr>
+        <w:pStyle w:val="PargrafodaLista"/>
+        <w:rPr>
+          <w:rFonts w:ascii="Arial" w:eastAsiaTheme="minorEastAsia" w:hAnsi="Arial" w:cs="Arial"/>
+          <w:sz w:val="24"/>
+          <w:szCs w:val="24"/>
+        </w:rPr>
+      </w:pPr>
+    </w:p>
+    <w:p>
+      <w:pPr>
+        <w:pStyle w:val="PargrafodaLista"/>
+        <w:numPr>
+          <w:ilvl w:val="0"/>
+          <w:numId w:val="5"/>
+        </w:numPr>
+        <w:rPr>
+          <w:rFonts w:ascii="Arial" w:eastAsiaTheme="minorEastAsia" w:hAnsi="Arial" w:cs="Arial"/>
+          <w:sz w:val="24"/>
+          <w:szCs w:val="24"/>
+        </w:rPr>
+      </w:pPr>
+      <w:r>
+        <w:rPr>
+          <w:rFonts w:ascii="Arial" w:eastAsiaTheme="minorEastAsia" w:hAnsi="Arial" w:cs="Arial"/>
+          <w:sz w:val="24"/>
+          <w:szCs w:val="24"/>
+        </w:rPr>
+        <w:t>Comando nulo</w:t>
+      </w:r>
+    </w:p>
+    <w:p>
+      <w:pPr>
+        <w:ind w:left="360"/>
+        <w:rPr>
+          <w:rFonts w:ascii="Arial" w:eastAsiaTheme="minorEastAsia" w:hAnsi="Arial" w:cs="Arial"/>
+          <w:sz w:val="24"/>
+          <w:szCs w:val="24"/>
+        </w:rPr>
+      </w:pPr>
+      <m:oMathPara>
+        <m:oMathParaPr>
+          <m:jc m:val="left"/>
+        </m:oMathParaPr>
+        <m:oMath>
+          <m:r>
+            <w:rPr>
+              <w:rFonts w:ascii="Cambria Math" w:hAnsi="Cambria Math" w:cs="Arial"/>
+              <w:sz w:val="28"/>
+              <w:szCs w:val="28"/>
+            </w:rPr>
+            <m:t>C</m:t>
+          </m:r>
+          <m:r>
+            <w:rPr>
+              <w:rFonts w:ascii="Cambria Math" w:hAnsi="Cambria Math" w:cs="Arial"/>
+              <w:sz w:val="28"/>
+              <w:szCs w:val="28"/>
+            </w:rPr>
+            <m:t>OMANDO</m:t>
+          </m:r>
+          <m:r>
+            <w:rPr>
+              <w:rFonts w:ascii="Cambria Math" w:hAnsi="Cambria Math" w:cs="Arial"/>
+              <w:sz w:val="28"/>
+              <w:szCs w:val="28"/>
+            </w:rPr>
+            <m:t>NULO→ ;</m:t>
+          </m:r>
+          <m:r>
+            <w:rPr>
+              <w:rFonts w:ascii="Arial" w:eastAsiaTheme="minorEastAsia" w:hAnsi="Arial" w:cs="Arial"/>
+              <w:sz w:val="24"/>
+              <w:szCs w:val="24"/>
+            </w:rPr>
+            <w:br/>
+          </m:r>
+        </m:oMath>
+      </m:oMathPara>
+    </w:p>
+    <w:p>
+      <w:pPr>
+        <w:pStyle w:val="PargrafodaLista"/>
+        <w:numPr>
+          <w:ilvl w:val="0"/>
+          <w:numId w:val="5"/>
+        </w:numPr>
+        <w:rPr>
+          <w:rFonts w:ascii="Arial" w:eastAsiaTheme="minorEastAsia" w:hAnsi="Arial" w:cs="Arial"/>
+          <w:sz w:val="24"/>
+          <w:szCs w:val="24"/>
+        </w:rPr>
+      </w:pPr>
+      <w:r>
+        <w:rPr>
+          <w:rFonts w:ascii="Arial" w:eastAsiaTheme="minorEastAsia" w:hAnsi="Arial" w:cs="Arial"/>
+          <w:sz w:val="24"/>
+          <w:szCs w:val="24"/>
+        </w:rPr>
+        <w:t>Comando leitura</w:t>
+      </w:r>
+    </w:p>
+    <w:p>
+      <w:pPr>
+        <w:ind w:left="360"/>
+        <w:rPr>
+          <w:rFonts w:ascii="Arial" w:eastAsiaTheme="minorEastAsia" w:hAnsi="Arial" w:cs="Arial"/>
+          <w:sz w:val="24"/>
+          <w:szCs w:val="24"/>
+        </w:rPr>
+      </w:pPr>
+      <m:oMathPara>
+        <m:oMathParaPr>
+          <m:jc m:val="left"/>
+        </m:oMathParaPr>
+        <m:oMath>
+          <m:r>
+            <w:rPr>
+              <w:rFonts w:ascii="Cambria Math" w:hAnsi="Cambria Math" w:cs="Arial"/>
+              <w:sz w:val="28"/>
+              <w:szCs w:val="28"/>
+            </w:rPr>
+            <m:t>C</m:t>
+          </m:r>
+          <m:r>
+            <w:rPr>
+              <w:rFonts w:ascii="Cambria Math" w:hAnsi="Cambria Math" w:cs="Arial"/>
+              <w:sz w:val="28"/>
+              <w:szCs w:val="28"/>
+            </w:rPr>
+            <m:t>OMANDO</m:t>
+          </m:r>
+          <m:r>
+            <w:rPr>
+              <w:rFonts w:ascii="Cambria Math" w:hAnsi="Cambria Math" w:cs="Arial"/>
+              <w:sz w:val="28"/>
+              <w:szCs w:val="28"/>
+            </w:rPr>
+            <m:t>LEITURA</m:t>
+          </m:r>
+          <m:r>
+            <w:rPr>
+              <w:rFonts w:ascii="Cambria Math" w:hAnsi="Cambria Math" w:cs="Arial"/>
+              <w:sz w:val="28"/>
+              <w:szCs w:val="28"/>
+            </w:rPr>
+            <m:t xml:space="preserve">→ </m:t>
+          </m:r>
+          <m:r>
+            <w:rPr>
+              <w:rFonts w:ascii="Cambria Math" w:hAnsi="Cambria Math" w:cs="Arial"/>
+              <w:sz w:val="28"/>
+              <w:szCs w:val="28"/>
+            </w:rPr>
+            <m:t xml:space="preserve">readln , id </m:t>
+          </m:r>
+          <m:r>
+            <w:rPr>
+              <w:rFonts w:ascii="Cambria Math" w:hAnsi="Cambria Math" w:cs="Arial"/>
+              <w:sz w:val="28"/>
+              <w:szCs w:val="28"/>
+            </w:rPr>
+            <m:t>;</m:t>
+          </m:r>
+          <m:r>
+            <w:rPr>
+              <w:rFonts w:ascii="Arial" w:eastAsiaTheme="minorEastAsia" w:hAnsi="Arial" w:cs="Arial"/>
+              <w:sz w:val="24"/>
+              <w:szCs w:val="24"/>
+            </w:rPr>
+            <w:br/>
+          </m:r>
+        </m:oMath>
+      </m:oMathPara>
+    </w:p>
+    <w:p>
+      <w:pPr>
+        <w:pStyle w:val="PargrafodaLista"/>
+        <w:numPr>
+          <w:ilvl w:val="0"/>
+          <w:numId w:val="5"/>
+        </w:numPr>
+        <w:rPr>
+          <w:rFonts w:ascii="Arial" w:eastAsiaTheme="minorEastAsia" w:hAnsi="Arial" w:cs="Arial"/>
+          <w:sz w:val="24"/>
+          <w:szCs w:val="24"/>
+        </w:rPr>
+      </w:pPr>
+      <w:r>
+        <w:rPr>
+          <w:rFonts w:ascii="Arial" w:eastAsiaTheme="minorEastAsia" w:hAnsi="Arial" w:cs="Arial"/>
+          <w:sz w:val="24"/>
+          <w:szCs w:val="24"/>
+        </w:rPr>
+        <w:t>Comando de escrita</w:t>
+      </w:r>
+    </w:p>
+    <w:p>
+      <w:pPr>
+        <w:ind w:left="360"/>
+        <w:rPr>
+          <w:rFonts w:ascii="Arial" w:eastAsiaTheme="minorEastAsia" w:hAnsi="Arial" w:cs="Arial"/>
+          <w:sz w:val="28"/>
+          <w:szCs w:val="28"/>
+        </w:rPr>
+      </w:pPr>
+      <m:oMathPara>
+        <m:oMathParaPr>
+          <m:jc m:val="left"/>
+        </m:oMathParaPr>
+        <m:oMath>
+          <m:r>
+            <w:rPr>
+              <w:rFonts w:ascii="Cambria Math" w:hAnsi="Cambria Math" w:cs="Arial"/>
+              <w:sz w:val="28"/>
+              <w:szCs w:val="28"/>
+            </w:rPr>
+            <m:t>C</m:t>
+          </m:r>
+          <m:r>
+            <w:rPr>
+              <w:rFonts w:ascii="Cambria Math" w:hAnsi="Cambria Math" w:cs="Arial"/>
+              <w:sz w:val="28"/>
+              <w:szCs w:val="28"/>
+            </w:rPr>
+            <m:t>OMANDO</m:t>
+          </m:r>
+          <m:r>
+            <w:rPr>
+              <w:rFonts w:ascii="Cambria Math" w:hAnsi="Cambria Math" w:cs="Arial"/>
+              <w:sz w:val="28"/>
+              <w:szCs w:val="28"/>
+            </w:rPr>
+            <m:t>ESCRITA</m:t>
+          </m:r>
+          <m:r>
+            <w:rPr>
+              <w:rFonts w:ascii="Cambria Math" w:hAnsi="Cambria Math" w:cs="Arial"/>
+              <w:sz w:val="28"/>
+              <w:szCs w:val="28"/>
+            </w:rPr>
+            <m:t xml:space="preserve">→ </m:t>
+          </m:r>
+          <m:r>
+            <w:rPr>
+              <w:rFonts w:ascii="Cambria Math" w:hAnsi="Cambria Math" w:cs="Arial"/>
+              <w:sz w:val="28"/>
+              <w:szCs w:val="28"/>
+            </w:rPr>
+            <m:t>write , LISTAEXPRESSAO ;| writeln , LISTAEXPRESSAO ;</m:t>
+          </m:r>
+        </m:oMath>
+      </m:oMathPara>
+    </w:p>
+    <w:p>
+      <w:pPr>
+        <w:ind w:left="360"/>
+        <w:rPr>
+          <w:rFonts w:ascii="Arial" w:eastAsiaTheme="minorEastAsia" w:hAnsi="Arial" w:cs="Arial"/>
+          <w:sz w:val="24"/>
+          <w:szCs w:val="24"/>
+        </w:rPr>
+      </w:pPr>
+      <m:oMathPara>
+        <m:oMathParaPr>
+          <m:jc m:val="left"/>
+        </m:oMathParaPr>
+        <m:oMath>
+          <m:r>
+            <w:rPr>
+              <w:rFonts w:ascii="Cambria Math" w:hAnsi="Cambria Math" w:cs="Arial"/>
+              <w:sz w:val="28"/>
+              <w:szCs w:val="28"/>
+            </w:rPr>
+            <m:t>LISTAEXPRESSAO</m:t>
+          </m:r>
+          <m:r>
+            <w:rPr>
+              <w:rFonts w:ascii="Cambria Math" w:hAnsi="Cambria Math" w:cs="Arial"/>
+              <w:sz w:val="28"/>
+              <w:szCs w:val="28"/>
+            </w:rPr>
+            <m:t>→</m:t>
+          </m:r>
+          <m:r>
+            <w:rPr>
+              <w:rFonts w:ascii="Cambria Math" w:hAnsi="Cambria Math" w:cs="Arial"/>
+              <w:sz w:val="28"/>
+              <w:szCs w:val="28"/>
+            </w:rPr>
+            <m:t>EXP [, LISTAEXPRESSAO]</m:t>
+          </m:r>
+          <m:r>
+            <w:rPr>
+              <w:rFonts w:ascii="Cambria Math" w:hAnsi="Cambria Math" w:cs="Arial"/>
+              <w:sz w:val="28"/>
+              <w:szCs w:val="28"/>
+            </w:rPr>
+            <m:t xml:space="preserve"> </m:t>
+          </m:r>
+          <w:bookmarkStart w:id="1" w:name="_GoBack"/>
+          <w:bookmarkEnd w:id="1"/>
+          <m:r>
+            <w:rPr>
+              <w:rFonts w:ascii="Arial" w:eastAsiaTheme="minorEastAsia" w:hAnsi="Arial" w:cs="Arial"/>
+              <w:sz w:val="24"/>
+              <w:szCs w:val="24"/>
+            </w:rPr>
+            <w:br/>
+          </m:r>
+        </m:oMath>
+      </m:oMathPara>
+    </w:p>
+    <w:p>
+      <w:pPr>
+        <w:rPr>
+          <w:rFonts w:ascii="Arial" w:eastAsiaTheme="minorEastAsia" w:hAnsi="Arial" w:cs="Arial"/>
+          <w:sz w:val="28"/>
+          <w:szCs w:val="28"/>
+        </w:rPr>
+      </w:pPr>
     </w:p>
     <w:sectPr>
       <w:pgSz w:w="11906" w:h="16838"/>
@@ -1607,7 +3371,7 @@
 
 <file path=word/numbering.xml><?xml version="1.0" encoding="utf-8"?>
 <w:numbering xmlns:wpc="http://schemas.microsoft.com/office/word/2010/wordprocessingCanvas" xmlns:mc="http://schemas.openxmlformats.org/markup-compatibility/2006" xmlns:o="urn:schemas-microsoft-com:office:office" xmlns:r="http://schemas.openxmlformats.org/officeDocument/2006/relationships" xmlns:m="http://schemas.openxmlformats.org/officeDocument/2006/math" xmlns:v="urn:schemas-microsoft-com:vml" xmlns:wp14="http://schemas.microsoft.com/office/word/2010/wordprocessingDrawing" xmlns:wp="http://schemas.openxmlformats.org/drawingml/2006/wordprocessingDrawing" xmlns:w10="urn:schemas-microsoft-com:office:word" xmlns:w="http://schemas.openxmlformats.org/wordprocessingml/2006/main" xmlns:w14="http://schemas.microsoft.com/office/word/2010/wordml" xmlns:w15="http://schemas.microsoft.com/office/word/2012/wordml" xmlns:wpg="http://schemas.microsoft.com/office/word/2010/wordprocessingGroup" xmlns:wpi="http://schemas.microsoft.com/office/word/2010/wordprocessingInk" xmlns:wne="http://schemas.microsoft.com/office/word/2006/wordml" xmlns:wps="http://schemas.microsoft.com/office/word/2010/wordprocessingShape" mc:Ignorable="w14 w15 wp14">
-  <w:abstractNum w:abstractNumId="0">
+  <w:abstractNum w:abstractNumId="0" w15:restartNumberingAfterBreak="0">
     <w:nsid w:val="01CC24AE"/>
     <w:multiLevelType w:val="hybridMultilevel"/>
     <w:tmpl w:val="C12A220A"/>
@@ -1693,7 +3457,120 @@
       </w:pPr>
     </w:lvl>
   </w:abstractNum>
-  <w:abstractNum w:abstractNumId="1">
+  <w:abstractNum w:abstractNumId="1" w15:restartNumberingAfterBreak="0">
+    <w:nsid w:val="0A4E1301"/>
+    <w:multiLevelType w:val="multilevel"/>
+    <w:tmpl w:val="5E08F11E"/>
+    <w:lvl w:ilvl="0">
+      <w:start w:val="2"/>
+      <w:numFmt w:val="decimal"/>
+      <w:lvlText w:val="%1."/>
+      <w:lvlJc w:val="left"/>
+      <w:pPr>
+        <w:ind w:left="720" w:hanging="360"/>
+      </w:pPr>
+      <w:rPr>
+        <w:rFonts w:hint="default"/>
+      </w:rPr>
+    </w:lvl>
+    <w:lvl w:ilvl="1">
+      <w:start w:val="1"/>
+      <w:numFmt w:val="lowerLetter"/>
+      <w:lvlText w:val="%2."/>
+      <w:lvlJc w:val="left"/>
+      <w:pPr>
+        <w:ind w:left="1440" w:hanging="360"/>
+      </w:pPr>
+      <w:rPr>
+        <w:rFonts w:hint="default"/>
+      </w:rPr>
+    </w:lvl>
+    <w:lvl w:ilvl="2">
+      <w:start w:val="1"/>
+      <w:numFmt w:val="lowerRoman"/>
+      <w:lvlText w:val="%3."/>
+      <w:lvlJc w:val="right"/>
+      <w:pPr>
+        <w:ind w:left="2160" w:hanging="180"/>
+      </w:pPr>
+      <w:rPr>
+        <w:rFonts w:hint="default"/>
+      </w:rPr>
+    </w:lvl>
+    <w:lvl w:ilvl="3">
+      <w:start w:val="1"/>
+      <w:numFmt w:val="decimal"/>
+      <w:lvlText w:val="%4."/>
+      <w:lvlJc w:val="left"/>
+      <w:pPr>
+        <w:ind w:left="2880" w:hanging="360"/>
+      </w:pPr>
+      <w:rPr>
+        <w:rFonts w:hint="default"/>
+      </w:rPr>
+    </w:lvl>
+    <w:lvl w:ilvl="4">
+      <w:start w:val="1"/>
+      <w:numFmt w:val="lowerLetter"/>
+      <w:lvlText w:val="%5."/>
+      <w:lvlJc w:val="left"/>
+      <w:pPr>
+        <w:ind w:left="3600" w:hanging="360"/>
+      </w:pPr>
+      <w:rPr>
+        <w:rFonts w:hint="default"/>
+      </w:rPr>
+    </w:lvl>
+    <w:lvl w:ilvl="5">
+      <w:start w:val="1"/>
+      <w:numFmt w:val="lowerRoman"/>
+      <w:lvlText w:val="%6."/>
+      <w:lvlJc w:val="right"/>
+      <w:pPr>
+        <w:ind w:left="4320" w:hanging="180"/>
+      </w:pPr>
+      <w:rPr>
+        <w:rFonts w:hint="default"/>
+      </w:rPr>
+    </w:lvl>
+    <w:lvl w:ilvl="6">
+      <w:start w:val="1"/>
+      <w:numFmt w:val="decimal"/>
+      <w:lvlText w:val="%7."/>
+      <w:lvlJc w:val="left"/>
+      <w:pPr>
+        <w:ind w:left="5040" w:hanging="360"/>
+      </w:pPr>
+      <w:rPr>
+        <w:rFonts w:hint="default"/>
+      </w:rPr>
+    </w:lvl>
+    <w:lvl w:ilvl="7">
+      <w:start w:val="1"/>
+      <w:numFmt w:val="lowerLetter"/>
+      <w:lvlText w:val="%8."/>
+      <w:lvlJc w:val="left"/>
+      <w:pPr>
+        <w:ind w:left="5760" w:hanging="360"/>
+      </w:pPr>
+      <w:rPr>
+        <w:rFonts w:hint="default"/>
+      </w:rPr>
+    </w:lvl>
+    <w:lvl w:ilvl="8">
+      <w:start w:val="1"/>
+      <w:numFmt w:val="lowerRoman"/>
+      <w:lvlText w:val="%9."/>
+      <w:lvlJc w:val="right"/>
+      <w:pPr>
+        <w:ind w:left="6480" w:hanging="180"/>
+      </w:pPr>
+      <w:rPr>
+        <w:rFonts w:hint="default"/>
+      </w:rPr>
+    </w:lvl>
+  </w:abstractNum>
+  <w:abstractNum w:abstractNumId="2" w15:restartNumberingAfterBreak="0">
     <w:nsid w:val="47C91F15"/>
     <w:multiLevelType w:val="hybridMultilevel"/>
     <w:tmpl w:val="4686F550"/>
@@ -1779,7 +3656,7 @@
       </w:pPr>
     </w:lvl>
   </w:abstractNum>
-  <w:abstractNum w:abstractNumId="2">
+  <w:abstractNum w:abstractNumId="3" w15:restartNumberingAfterBreak="0">
     <w:nsid w:val="73D5147D"/>
     <w:multiLevelType w:val="hybridMultilevel"/>
     <w:tmpl w:val="734C90FA"/>
@@ -1865,14 +3742,133 @@
       </w:pPr>
     </w:lvl>
   </w:abstractNum>
+  <w:abstractNum w:abstractNumId="4" w15:restartNumberingAfterBreak="0">
+    <w:nsid w:val="7A486F85"/>
+    <w:multiLevelType w:val="hybridMultilevel"/>
+    <w:tmpl w:val="2F901D1C"/>
+    <w:lvl w:ilvl="0" w:tplc="04160001">
+      <w:start w:val="1"/>
+      <w:numFmt w:val="bullet"/>
+      <w:lvlText w:val=""/>
+      <w:lvlJc w:val="left"/>
+      <w:pPr>
+        <w:ind w:left="720" w:hanging="360"/>
+      </w:pPr>
+      <w:rPr>
+        <w:rFonts w:ascii="Symbol" w:hAnsi="Symbol" w:hint="default"/>
+      </w:rPr>
+    </w:lvl>
+    <w:lvl w:ilvl="1" w:tplc="04160003" w:tentative="1">
+      <w:start w:val="1"/>
+      <w:numFmt w:val="bullet"/>
+      <w:lvlText w:val="o"/>
+      <w:lvlJc w:val="left"/>
+      <w:pPr>
+        <w:ind w:left="1440" w:hanging="360"/>
+      </w:pPr>
+      <w:rPr>
+        <w:rFonts w:ascii="Courier New" w:hAnsi="Courier New" w:cs="Courier New" w:hint="default"/>
+      </w:rPr>
+    </w:lvl>
+    <w:lvl w:ilvl="2" w:tplc="04160005" w:tentative="1">
+      <w:start w:val="1"/>
+      <w:numFmt w:val="bullet"/>
+      <w:lvlText w:val=""/>
+      <w:lvlJc w:val="left"/>
+      <w:pPr>
+        <w:ind w:left="2160" w:hanging="360"/>
+      </w:pPr>
+      <w:rPr>
+        <w:rFonts w:ascii="Wingdings" w:hAnsi="Wingdings" w:hint="default"/>
+      </w:rPr>
+    </w:lvl>
+    <w:lvl w:ilvl="3" w:tplc="04160001" w:tentative="1">
+      <w:start w:val="1"/>
+      <w:numFmt w:val="bullet"/>
+      <w:lvlText w:val=""/>
+      <w:lvlJc w:val="left"/>
+      <w:pPr>
+        <w:ind w:left="2880" w:hanging="360"/>
+      </w:pPr>
+      <w:rPr>
+        <w:rFonts w:ascii="Symbol" w:hAnsi="Symbol" w:hint="default"/>
+      </w:rPr>
+    </w:lvl>
+    <w:lvl w:ilvl="4" w:tplc="04160003" w:tentative="1">
+      <w:start w:val="1"/>
+      <w:numFmt w:val="bullet"/>
+      <w:lvlText w:val="o"/>
+      <w:lvlJc w:val="left"/>
+      <w:pPr>
+        <w:ind w:left="3600" w:hanging="360"/>
+      </w:pPr>
+      <w:rPr>
+        <w:rFonts w:ascii="Courier New" w:hAnsi="Courier New" w:cs="Courier New" w:hint="default"/>
+      </w:rPr>
+    </w:lvl>
+    <w:lvl w:ilvl="5" w:tplc="04160005" w:tentative="1">
+      <w:start w:val="1"/>
+      <w:numFmt w:val="bullet"/>
+      <w:lvlText w:val=""/>
+      <w:lvlJc w:val="left"/>
+      <w:pPr>
+        <w:ind w:left="4320" w:hanging="360"/>
+      </w:pPr>
+      <w:rPr>
+        <w:rFonts w:ascii="Wingdings" w:hAnsi="Wingdings" w:hint="default"/>
+      </w:rPr>
+    </w:lvl>
+    <w:lvl w:ilvl="6" w:tplc="04160001" w:tentative="1">
+      <w:start w:val="1"/>
+      <w:numFmt w:val="bullet"/>
+      <w:lvlText w:val=""/>
+      <w:lvlJc w:val="left"/>
+      <w:pPr>
+        <w:ind w:left="5040" w:hanging="360"/>
+      </w:pPr>
+      <w:rPr>
+        <w:rFonts w:ascii="Symbol" w:hAnsi="Symbol" w:hint="default"/>
+      </w:rPr>
+    </w:lvl>
+    <w:lvl w:ilvl="7" w:tplc="04160003" w:tentative="1">
+      <w:start w:val="1"/>
+      <w:numFmt w:val="bullet"/>
+      <w:lvlText w:val="o"/>
+      <w:lvlJc w:val="left"/>
+      <w:pPr>
+        <w:ind w:left="5760" w:hanging="360"/>
+      </w:pPr>
+      <w:rPr>
+        <w:rFonts w:ascii="Courier New" w:hAnsi="Courier New" w:cs="Courier New" w:hint="default"/>
+      </w:rPr>
+    </w:lvl>
+    <w:lvl w:ilvl="8" w:tplc="04160005" w:tentative="1">
+      <w:start w:val="1"/>
+      <w:numFmt w:val="bullet"/>
+      <w:lvlText w:val=""/>
+      <w:lvlJc w:val="left"/>
+      <w:pPr>
+        <w:ind w:left="6480" w:hanging="360"/>
+      </w:pPr>
+      <w:rPr>
+        <w:rFonts w:ascii="Wingdings" w:hAnsi="Wingdings" w:hint="default"/>
+      </w:rPr>
+    </w:lvl>
+  </w:abstractNum>
   <w:num w:numId="1">
-    <w:abstractNumId w:val="1"/>
+    <w:abstractNumId w:val="2"/>
   </w:num>
   <w:num w:numId="2">
-    <w:abstractNumId w:val="2"/>
+    <w:abstractNumId w:val="3"/>
   </w:num>
   <w:num w:numId="3">
     <w:abstractNumId w:val="0"/>
+  </w:num>
+  <w:num w:numId="4">
+    <w:abstractNumId w:val="1"/>
+  </w:num>
+  <w:num w:numId="5">
+    <w:abstractNumId w:val="4"/>
   </w:num>
 </w:numbering>
 </file>
@@ -2581,4 +4577,16 @@
     </a:ext>
   </a:extLst>
 </a:theme>
+</file>
+
+<file path=customXml/item1.xml><?xml version="1.0" encoding="utf-8"?>
+<b:Sources xmlns:b="http://schemas.openxmlformats.org/officeDocument/2006/bibliography" xmlns="http://schemas.openxmlformats.org/officeDocument/2006/bibliography" SelectedStyle="\APASixthEditionOfficeOnline.xsl" StyleName="APA" Version="6"/>
+</file>
+
+<file path=customXml/itemProps1.xml><?xml version="1.0" encoding="utf-8"?>
+<ds:datastoreItem xmlns:ds="http://schemas.openxmlformats.org/officeDocument/2006/customXml" ds:itemID="{8DA931BD-677B-4149-84B3-96A25EDE4297}">
+  <ds:schemaRefs>
+    <ds:schemaRef ds:uri="http://schemas.openxmlformats.org/officeDocument/2006/bibliography"/>
+  </ds:schemaRefs>
+</ds:datastoreItem>
 </file>
</xml_diff>

<commit_message>
Implementando a gramática - declaracao comandos de repetição e teste
</commit_message>
<xml_diff>
--- a/documentos/Padrão de formação dos Tokens.docx
+++ b/documentos/Padrão de formação dos Tokens.docx
@@ -2507,6 +2507,9 @@
             <m:t xml:space="preserve"> ;</m:t>
           </m:r>
           <m:r>
+            <m:rPr>
+              <m:sty m:val="p"/>
+            </m:rPr>
             <w:rPr>
               <w:rFonts w:ascii="Arial" w:eastAsiaTheme="minorEastAsia" w:hAnsi="Arial" w:cs="Arial"/>
               <w:sz w:val="28"/>
@@ -2567,7 +2570,7 @@
               <w:sz w:val="28"/>
               <w:szCs w:val="28"/>
             </w:rPr>
-            <m:t>D</m:t>
+            <m:t xml:space="preserve">DECLARABLOCO→{ </m:t>
           </m:r>
           <m:r>
             <w:rPr>
@@ -2575,31 +2578,7 @@
               <w:sz w:val="28"/>
               <w:szCs w:val="28"/>
             </w:rPr>
-            <m:t>ECLARABLOCO</m:t>
-          </m:r>
-          <m:r>
-            <w:rPr>
-              <w:rFonts w:ascii="Cambria Math" w:hAnsi="Cambria Math" w:cs="Arial"/>
-              <w:sz w:val="28"/>
-              <w:szCs w:val="28"/>
-            </w:rPr>
-            <m:t>→</m:t>
-          </m:r>
-          <m:r>
-            <w:rPr>
-              <w:rFonts w:ascii="Cambria Math" w:hAnsi="Cambria Math" w:cs="Arial"/>
-              <w:sz w:val="28"/>
-              <w:szCs w:val="28"/>
-            </w:rPr>
-            <m:t>{</m:t>
-          </m:r>
-          <m:r>
-            <w:rPr>
-              <w:rFonts w:ascii="Cambria Math" w:hAnsi="Cambria Math" w:cs="Arial"/>
-              <w:sz w:val="28"/>
-              <w:szCs w:val="28"/>
-            </w:rPr>
-            <m:t xml:space="preserve"> </m:t>
+            <m:t>[</m:t>
           </m:r>
           <m:r>
             <w:rPr>
@@ -2615,15 +2594,17 @@
               <w:sz w:val="28"/>
               <w:szCs w:val="28"/>
             </w:rPr>
-            <m:t xml:space="preserve"> </m:t>
+            <m:t>]</m:t>
           </m:r>
+          <w:bookmarkStart w:id="1" w:name="_GoBack"/>
+          <w:bookmarkEnd w:id="1"/>
           <m:r>
             <w:rPr>
               <w:rFonts w:ascii="Cambria Math" w:hAnsi="Cambria Math" w:cs="Arial"/>
               <w:sz w:val="28"/>
               <w:szCs w:val="28"/>
             </w:rPr>
-            <m:t>}</m:t>
+            <m:t xml:space="preserve"> }</m:t>
           </m:r>
         </m:oMath>
       </m:oMathPara>
@@ -2680,39 +2661,7 @@
               <w:sz w:val="28"/>
               <w:szCs w:val="28"/>
             </w:rPr>
-            <m:t>COMANDOATRIBUICAO</m:t>
-          </m:r>
-          <m:r>
-            <w:rPr>
-              <w:rFonts w:ascii="Cambria Math" w:hAnsi="Cambria Math" w:cs="Arial"/>
-              <w:sz w:val="28"/>
-              <w:szCs w:val="28"/>
-            </w:rPr>
-            <m:t>→</m:t>
-          </m:r>
-          <m:r>
-            <w:rPr>
-              <w:rFonts w:ascii="Cambria Math" w:hAnsi="Cambria Math" w:cs="Arial"/>
-              <w:sz w:val="28"/>
-              <w:szCs w:val="28"/>
-            </w:rPr>
-            <m:t>id=EXP</m:t>
-          </m:r>
-          <m:r>
-            <w:rPr>
-              <w:rFonts w:ascii="Cambria Math" w:hAnsi="Cambria Math" w:cs="Arial"/>
-              <w:sz w:val="28"/>
-              <w:szCs w:val="28"/>
-            </w:rPr>
-            <m:t xml:space="preserve"> </m:t>
-          </m:r>
-          <m:r>
-            <w:rPr>
-              <w:rFonts w:ascii="Cambria Math" w:hAnsi="Cambria Math" w:cs="Arial"/>
-              <w:sz w:val="28"/>
-              <w:szCs w:val="28"/>
-            </w:rPr>
-            <m:t>;</m:t>
+            <m:t>COMANDOATRIBUICAO→id=EXP ;</m:t>
           </m:r>
         </m:oMath>
       </m:oMathPara>
@@ -2768,23 +2717,7 @@
               <w:sz w:val="28"/>
               <w:szCs w:val="28"/>
             </w:rPr>
-            <m:t>COMANDOREPETICAO</m:t>
-          </m:r>
-          <m:r>
-            <w:rPr>
-              <w:rFonts w:ascii="Cambria Math" w:hAnsi="Cambria Math" w:cs="Arial"/>
-              <w:sz w:val="28"/>
-              <w:szCs w:val="28"/>
-            </w:rPr>
-            <m:t>→</m:t>
-          </m:r>
-          <m:r>
-            <w:rPr>
-              <w:rFonts w:ascii="Cambria Math" w:hAnsi="Cambria Math" w:cs="Arial"/>
-              <w:sz w:val="28"/>
-              <w:szCs w:val="28"/>
-            </w:rPr>
-            <m:t xml:space="preserve">while </m:t>
+            <m:t xml:space="preserve">COMANDOREPETICAO→while </m:t>
           </m:r>
           <m:d>
             <m:dPr>
@@ -2804,23 +2737,7 @@
                   <w:sz w:val="28"/>
                   <w:szCs w:val="28"/>
                 </w:rPr>
-                <m:t xml:space="preserve"> </m:t>
-              </m:r>
-              <m:r>
-                <w:rPr>
-                  <w:rFonts w:ascii="Cambria Math" w:hAnsi="Cambria Math" w:cs="Arial"/>
-                  <w:sz w:val="28"/>
-                  <w:szCs w:val="28"/>
-                </w:rPr>
-                <m:t>EXP</m:t>
-              </m:r>
-              <m:r>
-                <w:rPr>
-                  <w:rFonts w:ascii="Cambria Math" w:hAnsi="Cambria Math" w:cs="Arial"/>
-                  <w:sz w:val="28"/>
-                  <w:szCs w:val="28"/>
-                </w:rPr>
-                <m:t xml:space="preserve"> </m:t>
+                <m:t xml:space="preserve"> EXP </m:t>
               </m:r>
             </m:e>
           </m:d>
@@ -2830,15 +2747,7 @@
               <w:sz w:val="28"/>
               <w:szCs w:val="28"/>
             </w:rPr>
-            <m:t xml:space="preserve"> </m:t>
-          </m:r>
-          <m:r>
-            <w:rPr>
-              <w:rFonts w:ascii="Cambria Math" w:hAnsi="Cambria Math" w:cs="Arial"/>
-              <w:sz w:val="28"/>
-              <w:szCs w:val="28"/>
-            </w:rPr>
-            <m:t>CORPOWHILE</m:t>
+            <m:t xml:space="preserve"> CORPOWHILE</m:t>
           </m:r>
         </m:oMath>
       </m:oMathPara>
@@ -2863,31 +2772,7 @@
               <w:sz w:val="28"/>
               <w:szCs w:val="28"/>
             </w:rPr>
-            <m:t>CORPOWHILE</m:t>
-          </m:r>
-          <m:r>
-            <w:rPr>
-              <w:rFonts w:ascii="Cambria Math" w:hAnsi="Cambria Math" w:cs="Arial"/>
-              <w:sz w:val="28"/>
-              <w:szCs w:val="28"/>
-            </w:rPr>
-            <m:t>→</m:t>
-          </m:r>
-          <m:r>
-            <w:rPr>
-              <w:rFonts w:ascii="Cambria Math" w:hAnsi="Cambria Math" w:cs="Arial"/>
-              <w:sz w:val="28"/>
-              <w:szCs w:val="28"/>
-            </w:rPr>
-            <m:t>COMANDO</m:t>
-          </m:r>
-          <m:r>
-            <w:rPr>
-              <w:rFonts w:ascii="Cambria Math" w:hAnsi="Cambria Math" w:cs="Arial"/>
-              <w:sz w:val="28"/>
-              <w:szCs w:val="28"/>
-            </w:rPr>
-            <m:t xml:space="preserve"> | BLOCO</m:t>
+            <m:t>CORPOWHILE→COMANDO | BLOCO</m:t>
           </m:r>
         </m:oMath>
       </m:oMathPara>
@@ -2944,23 +2829,7 @@
               <w:sz w:val="28"/>
               <w:szCs w:val="28"/>
             </w:rPr>
-            <m:t>COMANDOTESTE</m:t>
-          </m:r>
-          <m:r>
-            <w:rPr>
-              <w:rFonts w:ascii="Cambria Math" w:hAnsi="Cambria Math" w:cs="Arial"/>
-              <w:sz w:val="28"/>
-              <w:szCs w:val="28"/>
-            </w:rPr>
-            <m:t>→</m:t>
-          </m:r>
-          <m:r>
-            <w:rPr>
-              <w:rFonts w:ascii="Cambria Math" w:hAnsi="Cambria Math" w:cs="Arial"/>
-              <w:sz w:val="28"/>
-              <w:szCs w:val="28"/>
-            </w:rPr>
-            <m:t xml:space="preserve">if </m:t>
+            <m:t xml:space="preserve">COMANDOTESTE→if </m:t>
           </m:r>
           <m:d>
             <m:dPr>
@@ -3015,23 +2884,7 @@
               <w:sz w:val="28"/>
               <w:szCs w:val="28"/>
             </w:rPr>
-            <m:t>CORPOTESTE</m:t>
-          </m:r>
-          <m:r>
-            <w:rPr>
-              <w:rFonts w:ascii="Cambria Math" w:hAnsi="Cambria Math" w:cs="Arial"/>
-              <w:sz w:val="28"/>
-              <w:szCs w:val="28"/>
-            </w:rPr>
-            <m:t>→</m:t>
-          </m:r>
-          <m:r>
-            <w:rPr>
-              <w:rFonts w:ascii="Cambria Math" w:hAnsi="Cambria Math" w:cs="Arial"/>
-              <w:sz w:val="28"/>
-              <w:szCs w:val="28"/>
-            </w:rPr>
-            <m:t>COMANDO | BLOCO</m:t>
+            <m:t>CORPOTESTE→COMANDO | BLOCO</m:t>
           </m:r>
         </m:oMath>
       </m:oMathPara>
@@ -3088,25 +2941,12 @@
               <w:sz w:val="28"/>
               <w:szCs w:val="28"/>
             </w:rPr>
-            <m:t>C</m:t>
+            <m:t>COMANDONULO→ ;</m:t>
           </m:r>
           <m:r>
-            <w:rPr>
-              <w:rFonts w:ascii="Cambria Math" w:hAnsi="Cambria Math" w:cs="Arial"/>
-              <w:sz w:val="28"/>
-              <w:szCs w:val="28"/>
-            </w:rPr>
-            <m:t>OMANDO</m:t>
-          </m:r>
-          <m:r>
-            <w:rPr>
-              <w:rFonts w:ascii="Cambria Math" w:hAnsi="Cambria Math" w:cs="Arial"/>
-              <w:sz w:val="28"/>
-              <w:szCs w:val="28"/>
-            </w:rPr>
-            <m:t>NULO→ ;</m:t>
-          </m:r>
-          <m:r>
+            <m:rPr>
+              <m:sty m:val="p"/>
+            </m:rPr>
             <w:rPr>
               <w:rFonts w:ascii="Arial" w:eastAsiaTheme="minorEastAsia" w:hAnsi="Arial" w:cs="Arial"/>
               <w:sz w:val="24"/>
@@ -3159,49 +2999,12 @@
               <w:sz w:val="28"/>
               <w:szCs w:val="28"/>
             </w:rPr>
-            <m:t>C</m:t>
+            <m:t>COMANDOLEITURA→ readln , id ;</m:t>
           </m:r>
           <m:r>
-            <w:rPr>
-              <w:rFonts w:ascii="Cambria Math" w:hAnsi="Cambria Math" w:cs="Arial"/>
-              <w:sz w:val="28"/>
-              <w:szCs w:val="28"/>
-            </w:rPr>
-            <m:t>OMANDO</m:t>
-          </m:r>
-          <m:r>
-            <w:rPr>
-              <w:rFonts w:ascii="Cambria Math" w:hAnsi="Cambria Math" w:cs="Arial"/>
-              <w:sz w:val="28"/>
-              <w:szCs w:val="28"/>
-            </w:rPr>
-            <m:t>LEITURA</m:t>
-          </m:r>
-          <m:r>
-            <w:rPr>
-              <w:rFonts w:ascii="Cambria Math" w:hAnsi="Cambria Math" w:cs="Arial"/>
-              <w:sz w:val="28"/>
-              <w:szCs w:val="28"/>
-            </w:rPr>
-            <m:t xml:space="preserve">→ </m:t>
-          </m:r>
-          <m:r>
-            <w:rPr>
-              <w:rFonts w:ascii="Cambria Math" w:hAnsi="Cambria Math" w:cs="Arial"/>
-              <w:sz w:val="28"/>
-              <w:szCs w:val="28"/>
-            </w:rPr>
-            <m:t xml:space="preserve">readln , id </m:t>
-          </m:r>
-          <m:r>
-            <w:rPr>
-              <w:rFonts w:ascii="Cambria Math" w:hAnsi="Cambria Math" w:cs="Arial"/>
-              <w:sz w:val="28"/>
-              <w:szCs w:val="28"/>
-            </w:rPr>
-            <m:t>;</m:t>
-          </m:r>
-          <m:r>
+            <m:rPr>
+              <m:sty m:val="p"/>
+            </m:rPr>
             <w:rPr>
               <w:rFonts w:ascii="Arial" w:eastAsiaTheme="minorEastAsia" w:hAnsi="Arial" w:cs="Arial"/>
               <w:sz w:val="24"/>
@@ -3254,39 +3057,7 @@
               <w:sz w:val="28"/>
               <w:szCs w:val="28"/>
             </w:rPr>
-            <m:t>C</m:t>
-          </m:r>
-          <m:r>
-            <w:rPr>
-              <w:rFonts w:ascii="Cambria Math" w:hAnsi="Cambria Math" w:cs="Arial"/>
-              <w:sz w:val="28"/>
-              <w:szCs w:val="28"/>
-            </w:rPr>
-            <m:t>OMANDO</m:t>
-          </m:r>
-          <m:r>
-            <w:rPr>
-              <w:rFonts w:ascii="Cambria Math" w:hAnsi="Cambria Math" w:cs="Arial"/>
-              <w:sz w:val="28"/>
-              <w:szCs w:val="28"/>
-            </w:rPr>
-            <m:t>ESCRITA</m:t>
-          </m:r>
-          <m:r>
-            <w:rPr>
-              <w:rFonts w:ascii="Cambria Math" w:hAnsi="Cambria Math" w:cs="Arial"/>
-              <w:sz w:val="28"/>
-              <w:szCs w:val="28"/>
-            </w:rPr>
-            <m:t xml:space="preserve">→ </m:t>
-          </m:r>
-          <m:r>
-            <w:rPr>
-              <w:rFonts w:ascii="Cambria Math" w:hAnsi="Cambria Math" w:cs="Arial"/>
-              <w:sz w:val="28"/>
-              <w:szCs w:val="28"/>
-            </w:rPr>
-            <m:t>write , LISTAEXPRESSAO ;| writeln , LISTAEXPRESSAO ;</m:t>
+            <m:t>COMANDOESCRITA→ write , LISTAEXPRESSAO ;| writeln , LISTAEXPRESSAO ;</m:t>
           </m:r>
         </m:oMath>
       </m:oMathPara>
@@ -3311,35 +3082,12 @@
               <w:sz w:val="28"/>
               <w:szCs w:val="28"/>
             </w:rPr>
-            <m:t>LISTAEXPRESSAO</m:t>
+            <m:t xml:space="preserve">LISTAEXPRESSAO→EXP [, LISTAEXPRESSAO] </m:t>
           </m:r>
           <m:r>
-            <w:rPr>
-              <w:rFonts w:ascii="Cambria Math" w:hAnsi="Cambria Math" w:cs="Arial"/>
-              <w:sz w:val="28"/>
-              <w:szCs w:val="28"/>
-            </w:rPr>
-            <m:t>→</m:t>
-          </m:r>
-          <m:r>
-            <w:rPr>
-              <w:rFonts w:ascii="Cambria Math" w:hAnsi="Cambria Math" w:cs="Arial"/>
-              <w:sz w:val="28"/>
-              <w:szCs w:val="28"/>
-            </w:rPr>
-            <m:t>EXP [, LISTAEXPRESSAO]</m:t>
-          </m:r>
-          <m:r>
-            <w:rPr>
-              <w:rFonts w:ascii="Cambria Math" w:hAnsi="Cambria Math" w:cs="Arial"/>
-              <w:sz w:val="28"/>
-              <w:szCs w:val="28"/>
-            </w:rPr>
-            <m:t xml:space="preserve"> </m:t>
-          </m:r>
-          <w:bookmarkStart w:id="1" w:name="_GoBack"/>
-          <w:bookmarkEnd w:id="1"/>
-          <m:r>
+            <m:rPr>
+              <m:sty m:val="p"/>
+            </m:rPr>
             <w:rPr>
               <w:rFonts w:ascii="Arial" w:eastAsiaTheme="minorEastAsia" w:hAnsi="Arial" w:cs="Arial"/>
               <w:sz w:val="24"/>
@@ -3371,7 +3119,7 @@
 
 <file path=word/numbering.xml><?xml version="1.0" encoding="utf-8"?>
 <w:numbering xmlns:wpc="http://schemas.microsoft.com/office/word/2010/wordprocessingCanvas" xmlns:mc="http://schemas.openxmlformats.org/markup-compatibility/2006" xmlns:o="urn:schemas-microsoft-com:office:office" xmlns:r="http://schemas.openxmlformats.org/officeDocument/2006/relationships" xmlns:m="http://schemas.openxmlformats.org/officeDocument/2006/math" xmlns:v="urn:schemas-microsoft-com:vml" xmlns:wp14="http://schemas.microsoft.com/office/word/2010/wordprocessingDrawing" xmlns:wp="http://schemas.openxmlformats.org/drawingml/2006/wordprocessingDrawing" xmlns:w10="urn:schemas-microsoft-com:office:word" xmlns:w="http://schemas.openxmlformats.org/wordprocessingml/2006/main" xmlns:w14="http://schemas.microsoft.com/office/word/2010/wordml" xmlns:w15="http://schemas.microsoft.com/office/word/2012/wordml" xmlns:wpg="http://schemas.microsoft.com/office/word/2010/wordprocessingGroup" xmlns:wpi="http://schemas.microsoft.com/office/word/2010/wordprocessingInk" xmlns:wne="http://schemas.microsoft.com/office/word/2006/wordml" xmlns:wps="http://schemas.microsoft.com/office/word/2010/wordprocessingShape" mc:Ignorable="w14 w15 wp14">
-  <w:abstractNum w:abstractNumId="0" w15:restartNumberingAfterBreak="0">
+  <w:abstractNum w:abstractNumId="0">
     <w:nsid w:val="01CC24AE"/>
     <w:multiLevelType w:val="hybridMultilevel"/>
     <w:tmpl w:val="C12A220A"/>
@@ -3457,7 +3205,7 @@
       </w:pPr>
     </w:lvl>
   </w:abstractNum>
-  <w:abstractNum w:abstractNumId="1" w15:restartNumberingAfterBreak="0">
+  <w:abstractNum w:abstractNumId="1">
     <w:nsid w:val="0A4E1301"/>
     <w:multiLevelType w:val="multilevel"/>
     <w:tmpl w:val="5E08F11E"/>
@@ -3570,7 +3318,7 @@
       </w:rPr>
     </w:lvl>
   </w:abstractNum>
-  <w:abstractNum w:abstractNumId="2" w15:restartNumberingAfterBreak="0">
+  <w:abstractNum w:abstractNumId="2">
     <w:nsid w:val="47C91F15"/>
     <w:multiLevelType w:val="hybridMultilevel"/>
     <w:tmpl w:val="4686F550"/>
@@ -3656,7 +3404,7 @@
       </w:pPr>
     </w:lvl>
   </w:abstractNum>
-  <w:abstractNum w:abstractNumId="3" w15:restartNumberingAfterBreak="0">
+  <w:abstractNum w:abstractNumId="3">
     <w:nsid w:val="73D5147D"/>
     <w:multiLevelType w:val="hybridMultilevel"/>
     <w:tmpl w:val="734C90FA"/>
@@ -3742,7 +3490,7 @@
       </w:pPr>
     </w:lvl>
   </w:abstractNum>
-  <w:abstractNum w:abstractNumId="4" w15:restartNumberingAfterBreak="0">
+  <w:abstractNum w:abstractNumId="4">
     <w:nsid w:val="7A486F85"/>
     <w:multiLevelType w:val="hybridMultilevel"/>
     <w:tmpl w:val="2F901D1C"/>
@@ -4584,7 +4332,7 @@
 </file>
 
 <file path=customXml/itemProps1.xml><?xml version="1.0" encoding="utf-8"?>
-<ds:datastoreItem xmlns:ds="http://schemas.openxmlformats.org/officeDocument/2006/customXml" ds:itemID="{8DA931BD-677B-4149-84B3-96A25EDE4297}">
+<ds:datastoreItem xmlns:ds="http://schemas.openxmlformats.org/officeDocument/2006/customXml" ds:itemID="{7C548369-FC72-4F47-88B8-C9ED0963D669}">
   <ds:schemaRefs>
     <ds:schemaRef ds:uri="http://schemas.openxmlformats.org/officeDocument/2006/bibliography"/>
   </ds:schemaRefs>

</xml_diff>

<commit_message>
adicionando o alfabeto da linguagem na documentação
</commit_message>
<xml_diff>
--- a/documentos/Padrão de formação dos Tokens.docx
+++ b/documentos/Padrão de formação dos Tokens.docx
@@ -59,6 +59,473 @@
           <w:szCs w:val="24"/>
         </w:rPr>
         <w:t>Deylon C F Couto, Laura Ester</w:t>
+      </w:r>
+    </w:p>
+    <w:p>
+      <w:pPr>
+        <w:ind w:left="360"/>
+        <w:jc w:val="center"/>
+        <w:rPr>
+          <w:rFonts w:ascii="Arial" w:hAnsi="Arial" w:cs="Arial"/>
+          <w:sz w:val="32"/>
+          <w:szCs w:val="32"/>
+        </w:rPr>
+      </w:pPr>
+    </w:p>
+    <w:p>
+      <w:pPr>
+        <w:pStyle w:val="PargrafodaLista"/>
+        <w:numPr>
+          <w:ilvl w:val="0"/>
+          <w:numId w:val="3"/>
+        </w:numPr>
+        <w:rPr>
+          <w:rFonts w:ascii="Arial" w:hAnsi="Arial" w:cs="Arial"/>
+          <w:sz w:val="28"/>
+          <w:szCs w:val="28"/>
+        </w:rPr>
+      </w:pPr>
+      <w:r>
+        <w:rPr>
+          <w:rFonts w:ascii="Arial" w:hAnsi="Arial" w:cs="Arial"/>
+          <w:sz w:val="28"/>
+          <w:szCs w:val="28"/>
+        </w:rPr>
+        <w:t>Alfabeto</w:t>
+      </w:r>
+    </w:p>
+    <w:p>
+      <w:pPr>
+        <w:pStyle w:val="PargrafodaLista"/>
+        <w:rPr>
+          <w:b/>
+          <w:sz w:val="26"/>
+          <w:szCs w:val="26"/>
+          <w:u w:val="single"/>
+        </w:rPr>
+      </w:pPr>
+    </w:p>
+    <w:p>
+      <w:pPr>
+        <w:pStyle w:val="PargrafodaLista"/>
+        <w:ind w:left="1416"/>
+        <w:rPr>
+          <w:rFonts w:ascii="Arial" w:hAnsi="Arial" w:cs="Arial"/>
+        </w:rPr>
+      </w:pPr>
+      <w:r>
+        <w:rPr>
+          <w:rFonts w:ascii="Arial" w:hAnsi="Arial" w:cs="Arial"/>
+          <w:sz w:val="24"/>
+          <w:szCs w:val="24"/>
+        </w:rPr>
+        <w:t>∑</w:t>
+      </w:r>
+      <w:r>
+        <w:rPr>
+          <w:rFonts w:ascii="Arial" w:hAnsi="Arial" w:cs="Arial"/>
+        </w:rPr>
+        <w:t xml:space="preserve"> </w:t>
+      </w:r>
+      <w:r>
+        <w:rPr>
+          <w:rFonts w:ascii="Arial" w:hAnsi="Arial" w:cs="Arial"/>
+          <w:sz w:val="24"/>
+          <w:szCs w:val="24"/>
+        </w:rPr>
+        <w:t>{</w:t>
+      </w:r>
+      <w:proofErr w:type="spellStart"/>
+      <w:r>
+        <w:rPr>
+          <w:rFonts w:ascii="Arial" w:hAnsi="Arial" w:cs="Arial"/>
+          <w:b/>
+          <w:i/>
+        </w:rPr>
+        <w:t>a-Z</w:t>
+      </w:r>
+      <w:proofErr w:type="spellEnd"/>
+      <w:r>
+        <w:rPr>
+          <w:rFonts w:ascii="Arial" w:hAnsi="Arial" w:cs="Arial"/>
+          <w:b/>
+        </w:rPr>
+        <w:t>,</w:t>
+      </w:r>
+      <w:r>
+        <w:rPr>
+          <w:rFonts w:ascii="Arial" w:hAnsi="Arial" w:cs="Arial"/>
+        </w:rPr>
+        <w:t xml:space="preserve"> </w:t>
+      </w:r>
+      <w:bookmarkStart w:id="0" w:name="_GoBack"/>
+      <w:bookmarkEnd w:id="0"/>
+      <w:r>
+        <w:rPr>
+          <w:rFonts w:ascii="Arial" w:hAnsi="Arial" w:cs="Arial"/>
+          <w:b/>
+        </w:rPr>
+        <w:t>0-9</w:t>
+      </w:r>
+      <w:proofErr w:type="gramStart"/>
+      <w:r>
+        <w:rPr>
+          <w:rFonts w:ascii="Arial" w:hAnsi="Arial" w:cs="Arial"/>
+        </w:rPr>
+        <w:t xml:space="preserve">, </w:t>
+      </w:r>
+      <w:r>
+        <w:rPr>
+          <w:rFonts w:ascii="Arial" w:hAnsi="Arial" w:cs="Arial"/>
+          <w:b/>
+        </w:rPr>
+        <w:t>,</w:t>
+      </w:r>
+      <w:proofErr w:type="gramEnd"/>
+      <w:r>
+        <w:rPr>
+          <w:rFonts w:ascii="Arial" w:hAnsi="Arial" w:cs="Arial"/>
+        </w:rPr>
+        <w:t xml:space="preserve"> ,</w:t>
+      </w:r>
+      <w:r>
+        <w:rPr>
+          <w:rFonts w:ascii="Arial" w:hAnsi="Arial" w:cs="Arial"/>
+          <w:b/>
+        </w:rPr>
+        <w:t xml:space="preserve"> .</w:t>
+      </w:r>
+      <w:r>
+        <w:rPr>
+          <w:rFonts w:ascii="Arial" w:hAnsi="Arial" w:cs="Arial"/>
+        </w:rPr>
+        <w:t xml:space="preserve"> , </w:t>
+      </w:r>
+      <w:r>
+        <w:rPr>
+          <w:rFonts w:ascii="Arial" w:hAnsi="Arial" w:cs="Arial"/>
+          <w:b/>
+        </w:rPr>
+        <w:t>;</w:t>
+      </w:r>
+      <w:r>
+        <w:rPr>
+          <w:rFonts w:ascii="Arial" w:hAnsi="Arial" w:cs="Arial"/>
+        </w:rPr>
+        <w:t xml:space="preserve">, </w:t>
+      </w:r>
+      <w:r>
+        <w:rPr>
+          <w:rFonts w:ascii="Arial" w:hAnsi="Arial" w:cs="Arial"/>
+          <w:b/>
+        </w:rPr>
+        <w:t>+</w:t>
+      </w:r>
+      <w:r>
+        <w:rPr>
+          <w:rFonts w:ascii="Arial" w:hAnsi="Arial" w:cs="Arial"/>
+        </w:rPr>
+        <w:t xml:space="preserve">, </w:t>
+      </w:r>
+      <w:r>
+        <w:rPr>
+          <w:rFonts w:ascii="Arial" w:hAnsi="Arial" w:cs="Arial"/>
+          <w:b/>
+        </w:rPr>
+        <w:t>-</w:t>
+      </w:r>
+      <w:r>
+        <w:rPr>
+          <w:rFonts w:ascii="Arial" w:hAnsi="Arial" w:cs="Arial"/>
+        </w:rPr>
+        <w:t xml:space="preserve">, </w:t>
+      </w:r>
+      <w:r>
+        <w:rPr>
+          <w:rFonts w:ascii="Arial" w:hAnsi="Arial" w:cs="Arial"/>
+          <w:b/>
+        </w:rPr>
+        <w:t>=</w:t>
+      </w:r>
+      <w:r>
+        <w:rPr>
+          <w:rFonts w:ascii="Arial" w:hAnsi="Arial" w:cs="Arial"/>
+        </w:rPr>
+        <w:t xml:space="preserve">, </w:t>
+      </w:r>
+      <w:r>
+        <w:rPr>
+          <w:rFonts w:ascii="Arial" w:hAnsi="Arial" w:cs="Arial"/>
+          <w:b/>
+        </w:rPr>
+        <w:t>!</w:t>
+      </w:r>
+      <w:r>
+        <w:rPr>
+          <w:rFonts w:ascii="Arial" w:hAnsi="Arial" w:cs="Arial"/>
+        </w:rPr>
+        <w:t xml:space="preserve">, </w:t>
+      </w:r>
+      <w:r>
+        <w:rPr>
+          <w:rFonts w:ascii="Arial" w:hAnsi="Arial" w:cs="Arial"/>
+          <w:b/>
+        </w:rPr>
+        <w:t>(</w:t>
+      </w:r>
+      <w:r>
+        <w:rPr>
+          <w:rFonts w:ascii="Arial" w:hAnsi="Arial" w:cs="Arial"/>
+        </w:rPr>
+        <w:t xml:space="preserve">, </w:t>
+      </w:r>
+      <w:r>
+        <w:rPr>
+          <w:rFonts w:ascii="Arial" w:hAnsi="Arial" w:cs="Arial"/>
+          <w:b/>
+        </w:rPr>
+        <w:t>)</w:t>
+      </w:r>
+      <w:r>
+        <w:rPr>
+          <w:rFonts w:ascii="Arial" w:hAnsi="Arial" w:cs="Arial"/>
+        </w:rPr>
+        <w:t xml:space="preserve">, </w:t>
+      </w:r>
+      <w:r>
+        <w:rPr>
+          <w:rFonts w:ascii="Arial" w:hAnsi="Arial" w:cs="Arial"/>
+          <w:b/>
+        </w:rPr>
+        <w:t>{</w:t>
+      </w:r>
+      <w:r>
+        <w:rPr>
+          <w:rFonts w:ascii="Arial" w:hAnsi="Arial" w:cs="Arial"/>
+        </w:rPr>
+        <w:t xml:space="preserve">, </w:t>
+      </w:r>
+      <w:r>
+        <w:rPr>
+          <w:rFonts w:ascii="Arial" w:hAnsi="Arial" w:cs="Arial"/>
+          <w:b/>
+        </w:rPr>
+        <w:t>}</w:t>
+      </w:r>
+      <w:r>
+        <w:rPr>
+          <w:rFonts w:ascii="Arial" w:hAnsi="Arial" w:cs="Arial"/>
+        </w:rPr>
+        <w:t xml:space="preserve">, </w:t>
+      </w:r>
+      <w:r>
+        <w:rPr>
+          <w:rFonts w:ascii="Arial" w:hAnsi="Arial" w:cs="Arial"/>
+          <w:b/>
+        </w:rPr>
+        <w:t>“</w:t>
+      </w:r>
+      <w:r>
+        <w:rPr>
+          <w:rFonts w:ascii="Arial" w:hAnsi="Arial" w:cs="Arial"/>
+        </w:rPr>
+        <w:t xml:space="preserve"> , </w:t>
+      </w:r>
+      <w:r>
+        <w:rPr>
+          <w:rFonts w:ascii="Arial" w:hAnsi="Arial" w:cs="Arial"/>
+          <w:b/>
+        </w:rPr>
+        <w:t>‘</w:t>
+      </w:r>
+      <w:r>
+        <w:rPr>
+          <w:rFonts w:ascii="Arial" w:hAnsi="Arial" w:cs="Arial"/>
+        </w:rPr>
+        <w:t xml:space="preserve">, </w:t>
+      </w:r>
+      <w:r>
+        <w:rPr>
+          <w:rFonts w:ascii="Arial" w:hAnsi="Arial" w:cs="Arial"/>
+          <w:b/>
+        </w:rPr>
+        <w:t>&lt;</w:t>
+      </w:r>
+      <w:r>
+        <w:rPr>
+          <w:rFonts w:ascii="Arial" w:hAnsi="Arial" w:cs="Arial"/>
+        </w:rPr>
+        <w:t xml:space="preserve">, </w:t>
+      </w:r>
+      <w:r>
+        <w:rPr>
+          <w:rFonts w:ascii="Arial" w:hAnsi="Arial" w:cs="Arial"/>
+          <w:b/>
+        </w:rPr>
+        <w:t>&gt;</w:t>
+      </w:r>
+      <w:r>
+        <w:rPr>
+          <w:rFonts w:ascii="Arial" w:hAnsi="Arial" w:cs="Arial"/>
+        </w:rPr>
+        <w:t>,</w:t>
+      </w:r>
+      <w:r>
+        <w:rPr>
+          <w:rFonts w:ascii="Arial" w:hAnsi="Arial" w:cs="Arial"/>
+        </w:rPr>
+        <w:t xml:space="preserve"> </w:t>
+      </w:r>
+      <w:r>
+        <w:rPr>
+          <w:rFonts w:ascii="Arial" w:hAnsi="Arial" w:cs="Arial"/>
+          <w:b/>
+        </w:rPr>
+        <w:t>[</w:t>
+      </w:r>
+      <w:r>
+        <w:rPr>
+          <w:rFonts w:ascii="Arial" w:hAnsi="Arial" w:cs="Arial"/>
+        </w:rPr>
+        <w:t xml:space="preserve">, </w:t>
+      </w:r>
+      <w:r>
+        <w:rPr>
+          <w:rFonts w:ascii="Arial" w:hAnsi="Arial" w:cs="Arial"/>
+          <w:b/>
+        </w:rPr>
+        <w:t>]</w:t>
+      </w:r>
+      <w:r>
+        <w:rPr>
+          <w:rFonts w:ascii="Arial" w:hAnsi="Arial" w:cs="Arial"/>
+        </w:rPr>
+        <w:t xml:space="preserve"> ,</w:t>
+      </w:r>
+      <w:r>
+        <w:rPr>
+          <w:rFonts w:ascii="Arial" w:hAnsi="Arial" w:cs="Arial"/>
+          <w:b/>
+        </w:rPr>
+        <w:t>:</w:t>
+      </w:r>
+      <w:r>
+        <w:rPr>
+          <w:rFonts w:ascii="Arial" w:hAnsi="Arial" w:cs="Arial"/>
+        </w:rPr>
+        <w:t>,</w:t>
+      </w:r>
+      <w:r>
+        <w:rPr>
+          <w:rFonts w:ascii="Arial" w:hAnsi="Arial" w:cs="Arial"/>
+        </w:rPr>
+        <w:t xml:space="preserve"> </w:t>
+      </w:r>
+      <w:r>
+        <w:rPr>
+          <w:rFonts w:ascii="Arial" w:hAnsi="Arial" w:cs="Arial"/>
+          <w:b/>
+        </w:rPr>
+        <w:t>&amp;</w:t>
+      </w:r>
+      <w:r>
+        <w:rPr>
+          <w:rFonts w:ascii="Arial" w:hAnsi="Arial" w:cs="Arial"/>
+        </w:rPr>
+        <w:t xml:space="preserve">, </w:t>
+      </w:r>
+      <w:r>
+        <w:rPr>
+          <w:rFonts w:ascii="Arial" w:hAnsi="Arial" w:cs="Arial"/>
+          <w:b/>
+        </w:rPr>
+        <w:t>*</w:t>
+      </w:r>
+      <w:r>
+        <w:rPr>
+          <w:rFonts w:ascii="Arial" w:hAnsi="Arial" w:cs="Arial"/>
+        </w:rPr>
+        <w:t xml:space="preserve">, </w:t>
+      </w:r>
+      <w:r>
+        <w:rPr>
+          <w:rFonts w:ascii="Arial" w:hAnsi="Arial" w:cs="Arial"/>
+          <w:b/>
+        </w:rPr>
+        <w:t>/</w:t>
+      </w:r>
+      <w:r>
+        <w:rPr>
+          <w:rFonts w:ascii="Arial" w:hAnsi="Arial" w:cs="Arial"/>
+          <w:b/>
+        </w:rPr>
+        <w:t xml:space="preserve">, </w:t>
+      </w:r>
+      <w:r>
+        <w:rPr>
+          <w:rFonts w:ascii="Arial" w:hAnsi="Arial" w:cs="Arial"/>
+          <w:b/>
+        </w:rPr>
+        <w:t>\</w:t>
+      </w:r>
+      <w:r>
+        <w:rPr>
+          <w:rFonts w:ascii="Arial" w:hAnsi="Arial" w:cs="Arial"/>
+        </w:rPr>
+        <w:t xml:space="preserve">, </w:t>
+      </w:r>
+      <w:r>
+        <w:rPr>
+          <w:rFonts w:ascii="Arial" w:hAnsi="Arial" w:cs="Arial"/>
+          <w:b/>
+        </w:rPr>
+        <w:t>|</w:t>
+      </w:r>
+      <w:r>
+        <w:rPr>
+          <w:rFonts w:ascii="Arial" w:hAnsi="Arial" w:cs="Arial"/>
+        </w:rPr>
+        <w:t xml:space="preserve">, </w:t>
+      </w:r>
+      <w:r>
+        <w:rPr>
+          <w:rFonts w:ascii="Arial" w:hAnsi="Arial" w:cs="Arial"/>
+          <w:b/>
+        </w:rPr>
+        <w:t>?</w:t>
+      </w:r>
+      <w:r>
+        <w:rPr>
+          <w:rFonts w:ascii="Arial" w:hAnsi="Arial" w:cs="Arial"/>
+        </w:rPr>
+        <w:t xml:space="preserve">, </w:t>
+      </w:r>
+      <w:r>
+        <w:rPr>
+          <w:rFonts w:ascii="Arial" w:hAnsi="Arial" w:cs="Arial"/>
+          <w:b/>
+        </w:rPr>
+        <w:t>_</w:t>
+      </w:r>
+      <w:r>
+        <w:rPr>
+          <w:rFonts w:ascii="Arial" w:hAnsi="Arial" w:cs="Arial"/>
+        </w:rPr>
+        <w:t xml:space="preserve"> </w:t>
+      </w:r>
+      <w:r>
+        <w:rPr>
+          <w:rFonts w:ascii="Arial" w:hAnsi="Arial" w:cs="Arial"/>
+          <w:sz w:val="26"/>
+          <w:szCs w:val="26"/>
+        </w:rPr>
+        <w:t>}</w:t>
+      </w:r>
+      <w:r>
+        <w:rPr>
+          <w:rFonts w:ascii="Arial" w:hAnsi="Arial" w:cs="Arial"/>
+        </w:rPr>
+        <w:t xml:space="preserve"> </w:t>
       </w:r>
     </w:p>
     <w:p>
@@ -1001,7 +1468,6 @@
         <w:rPr>
           <w:rFonts w:ascii="Arial" w:hAnsi="Arial" w:cs="Arial"/>
         </w:rPr>
-        <w:lastRenderedPageBreak/>
         <w:t>VIRGULA = (,</w:t>
       </w:r>
       <w:r>
@@ -1689,6 +2155,7 @@
           <w:noProof/>
           <w:lang w:eastAsia="pt-BR"/>
         </w:rPr>
+        <w:lastRenderedPageBreak/>
         <w:drawing>
           <wp:inline distT="0" distB="0" distL="0" distR="0" wp14:anchorId="6F1A849D" wp14:editId="675E63B5">
             <wp:extent cx="4004865" cy="3142762"/>
@@ -1883,6 +2350,7 @@
           <w:noProof/>
           <w:lang w:eastAsia="pt-BR"/>
         </w:rPr>
+        <w:lastRenderedPageBreak/>
         <w:drawing>
           <wp:inline distT="0" distB="0" distL="0" distR="0" wp14:anchorId="7D405603" wp14:editId="28309CD7">
             <wp:extent cx="3353767" cy="2920288"/>
@@ -1924,8 +2392,8 @@
       <w:pPr>
         <w:spacing w:after="0"/>
       </w:pPr>
-      <w:bookmarkStart w:id="0" w:name="_gjdgxs" w:colFirst="0" w:colLast="0"/>
-      <w:bookmarkEnd w:id="0"/>
+      <w:bookmarkStart w:id="1" w:name="_gjdgxs" w:colFirst="0" w:colLast="0"/>
+      <w:bookmarkEnd w:id="1"/>
     </w:p>
     <w:p>
       <w:pPr>
@@ -2022,7 +2490,6 @@
           <w:rFonts w:ascii="Arial" w:eastAsia="Calibri" w:hAnsi="Arial" w:cs="Arial"/>
           <w:color w:val="000000"/>
         </w:rPr>
-        <w:lastRenderedPageBreak/>
         <w:t>string</w:t>
       </w:r>
       <w:proofErr w:type="spellEnd"/>
@@ -2037,6 +2504,7 @@
           <w:noProof/>
           <w:lang w:eastAsia="pt-BR"/>
         </w:rPr>
+        <w:lastRenderedPageBreak/>
         <w:drawing>
           <wp:inline distT="0" distB="0" distL="0" distR="0" wp14:anchorId="6BFD9F5F" wp14:editId="7BD7F359">
             <wp:extent cx="4495800" cy="3800475"/>
@@ -2570,41 +3038,7 @@
               <w:sz w:val="28"/>
               <w:szCs w:val="28"/>
             </w:rPr>
-            <m:t xml:space="preserve">DECLARABLOCO→{ </m:t>
-          </m:r>
-          <m:r>
-            <w:rPr>
-              <w:rFonts w:ascii="Cambria Math" w:hAnsi="Cambria Math" w:cs="Arial"/>
-              <w:sz w:val="28"/>
-              <w:szCs w:val="28"/>
-            </w:rPr>
-            <m:t>[</m:t>
-          </m:r>
-          <m:r>
-            <w:rPr>
-              <w:rFonts w:ascii="Cambria Math" w:hAnsi="Cambria Math" w:cs="Arial"/>
-              <w:sz w:val="28"/>
-              <w:szCs w:val="28"/>
-            </w:rPr>
-            <m:t>COMANDO</m:t>
-          </m:r>
-          <m:r>
-            <w:rPr>
-              <w:rFonts w:ascii="Cambria Math" w:hAnsi="Cambria Math" w:cs="Arial"/>
-              <w:sz w:val="28"/>
-              <w:szCs w:val="28"/>
-            </w:rPr>
-            <m:t>]</m:t>
-          </m:r>
-          <w:bookmarkStart w:id="1" w:name="_GoBack"/>
-          <w:bookmarkEnd w:id="1"/>
-          <m:r>
-            <w:rPr>
-              <w:rFonts w:ascii="Cambria Math" w:hAnsi="Cambria Math" w:cs="Arial"/>
-              <w:sz w:val="28"/>
-              <w:szCs w:val="28"/>
-            </w:rPr>
-            <m:t xml:space="preserve"> }</m:t>
+            <m:t>DECLARABLOCO→{ [COMANDO] }</m:t>
           </m:r>
         </m:oMath>
       </m:oMathPara>
@@ -3206,6 +3640,95 @@
     </w:lvl>
   </w:abstractNum>
   <w:abstractNum w:abstractNumId="1">
+    <w:nsid w:val="02BB6E35"/>
+    <w:multiLevelType w:val="hybridMultilevel"/>
+    <w:tmpl w:val="8D7406EA"/>
+    <w:lvl w:ilvl="0" w:tplc="0416000F">
+      <w:start w:val="1"/>
+      <w:numFmt w:val="decimal"/>
+      <w:lvlText w:val="%1."/>
+      <w:lvlJc w:val="left"/>
+      <w:pPr>
+        <w:ind w:left="720" w:hanging="360"/>
+      </w:pPr>
+      <w:rPr>
+        <w:rFonts w:hint="default"/>
+      </w:rPr>
+    </w:lvl>
+    <w:lvl w:ilvl="1" w:tplc="04160019" w:tentative="1">
+      <w:start w:val="1"/>
+      <w:numFmt w:val="lowerLetter"/>
+      <w:lvlText w:val="%2."/>
+      <w:lvlJc w:val="left"/>
+      <w:pPr>
+        <w:ind w:left="1440" w:hanging="360"/>
+      </w:pPr>
+    </w:lvl>
+    <w:lvl w:ilvl="2" w:tplc="0416001B" w:tentative="1">
+      <w:start w:val="1"/>
+      <w:numFmt w:val="lowerRoman"/>
+      <w:lvlText w:val="%3."/>
+      <w:lvlJc w:val="right"/>
+      <w:pPr>
+        <w:ind w:left="2160" w:hanging="180"/>
+      </w:pPr>
+    </w:lvl>
+    <w:lvl w:ilvl="3" w:tplc="0416000F" w:tentative="1">
+      <w:start w:val="1"/>
+      <w:numFmt w:val="decimal"/>
+      <w:lvlText w:val="%4."/>
+      <w:lvlJc w:val="left"/>
+      <w:pPr>
+        <w:ind w:left="2880" w:hanging="360"/>
+      </w:pPr>
+    </w:lvl>
+    <w:lvl w:ilvl="4" w:tplc="04160019" w:tentative="1">
+      <w:start w:val="1"/>
+      <w:numFmt w:val="lowerLetter"/>
+      <w:lvlText w:val="%5."/>
+      <w:lvlJc w:val="left"/>
+      <w:pPr>
+        <w:ind w:left="3600" w:hanging="360"/>
+      </w:pPr>
+    </w:lvl>
+    <w:lvl w:ilvl="5" w:tplc="0416001B" w:tentative="1">
+      <w:start w:val="1"/>
+      <w:numFmt w:val="lowerRoman"/>
+      <w:lvlText w:val="%6."/>
+      <w:lvlJc w:val="right"/>
+      <w:pPr>
+        <w:ind w:left="4320" w:hanging="180"/>
+      </w:pPr>
+    </w:lvl>
+    <w:lvl w:ilvl="6" w:tplc="0416000F" w:tentative="1">
+      <w:start w:val="1"/>
+      <w:numFmt w:val="decimal"/>
+      <w:lvlText w:val="%7."/>
+      <w:lvlJc w:val="left"/>
+      <w:pPr>
+        <w:ind w:left="5040" w:hanging="360"/>
+      </w:pPr>
+    </w:lvl>
+    <w:lvl w:ilvl="7" w:tplc="04160019" w:tentative="1">
+      <w:start w:val="1"/>
+      <w:numFmt w:val="lowerLetter"/>
+      <w:lvlText w:val="%8."/>
+      <w:lvlJc w:val="left"/>
+      <w:pPr>
+        <w:ind w:left="5760" w:hanging="360"/>
+      </w:pPr>
+    </w:lvl>
+    <w:lvl w:ilvl="8" w:tplc="0416001B" w:tentative="1">
+      <w:start w:val="1"/>
+      <w:numFmt w:val="lowerRoman"/>
+      <w:lvlText w:val="%9."/>
+      <w:lvlJc w:val="right"/>
+      <w:pPr>
+        <w:ind w:left="6480" w:hanging="180"/>
+      </w:pPr>
+    </w:lvl>
+  </w:abstractNum>
+  <w:abstractNum w:abstractNumId="2">
     <w:nsid w:val="0A4E1301"/>
     <w:multiLevelType w:val="multilevel"/>
     <w:tmpl w:val="5E08F11E"/>
@@ -3318,7 +3841,7 @@
       </w:rPr>
     </w:lvl>
   </w:abstractNum>
-  <w:abstractNum w:abstractNumId="2">
+  <w:abstractNum w:abstractNumId="3">
     <w:nsid w:val="47C91F15"/>
     <w:multiLevelType w:val="hybridMultilevel"/>
     <w:tmpl w:val="4686F550"/>
@@ -3404,7 +3927,7 @@
       </w:pPr>
     </w:lvl>
   </w:abstractNum>
-  <w:abstractNum w:abstractNumId="3">
+  <w:abstractNum w:abstractNumId="4">
     <w:nsid w:val="73D5147D"/>
     <w:multiLevelType w:val="hybridMultilevel"/>
     <w:tmpl w:val="734C90FA"/>
@@ -3490,7 +4013,7 @@
       </w:pPr>
     </w:lvl>
   </w:abstractNum>
-  <w:abstractNum w:abstractNumId="4">
+  <w:abstractNum w:abstractNumId="5">
     <w:nsid w:val="7A486F85"/>
     <w:multiLevelType w:val="hybridMultilevel"/>
     <w:tmpl w:val="2F901D1C"/>
@@ -3604,19 +4127,22 @@
     </w:lvl>
   </w:abstractNum>
   <w:num w:numId="1">
-    <w:abstractNumId w:val="2"/>
+    <w:abstractNumId w:val="3"/>
   </w:num>
   <w:num w:numId="2">
-    <w:abstractNumId w:val="3"/>
+    <w:abstractNumId w:val="4"/>
   </w:num>
   <w:num w:numId="3">
     <w:abstractNumId w:val="0"/>
   </w:num>
   <w:num w:numId="4">
-    <w:abstractNumId w:val="1"/>
+    <w:abstractNumId w:val="2"/>
   </w:num>
   <w:num w:numId="5">
-    <w:abstractNumId w:val="4"/>
+    <w:abstractNumId w:val="5"/>
+  </w:num>
+  <w:num w:numId="6">
+    <w:abstractNumId w:val="1"/>
   </w:num>
 </w:numbering>
 </file>
@@ -4332,7 +4858,7 @@
 </file>
 
 <file path=customXml/itemProps1.xml><?xml version="1.0" encoding="utf-8"?>
-<ds:datastoreItem xmlns:ds="http://schemas.openxmlformats.org/officeDocument/2006/customXml" ds:itemID="{7C548369-FC72-4F47-88B8-C9ED0963D669}">
+<ds:datastoreItem xmlns:ds="http://schemas.openxmlformats.org/officeDocument/2006/customXml" ds:itemID="{680C8ACE-A0E3-4A96-BA9C-CEC54D1F6402}">
   <ds:schemaRefs>
     <ds:schemaRef ds:uri="http://schemas.openxmlformats.org/officeDocument/2006/bibliography"/>
   </ds:schemaRefs>

</xml_diff>

<commit_message>
realizando correções no reconhecimento de strings e corrigindo a gramática no comando de teste
</commit_message>
<xml_diff>
--- a/documentos/Padrão de formação dos Tokens.docx
+++ b/documentos/Padrão de formação dos Tokens.docx
@@ -158,8 +158,6 @@
         </w:rPr>
         <w:t xml:space="preserve"> </w:t>
       </w:r>
-      <w:bookmarkStart w:id="0" w:name="_GoBack"/>
-      <w:bookmarkEnd w:id="0"/>
       <w:r>
         <w:rPr>
           <w:rFonts w:ascii="Arial" w:hAnsi="Arial" w:cs="Arial"/>
@@ -2392,8 +2390,8 @@
       <w:pPr>
         <w:spacing w:after="0"/>
       </w:pPr>
-      <w:bookmarkStart w:id="1" w:name="_gjdgxs" w:colFirst="0" w:colLast="0"/>
-      <w:bookmarkEnd w:id="1"/>
+      <w:bookmarkStart w:id="0" w:name="_gjdgxs" w:colFirst="0" w:colLast="0"/>
+      <w:bookmarkEnd w:id="0"/>
     </w:p>
     <w:p>
       <w:pPr>
@@ -3293,7 +3291,25 @@
               <w:sz w:val="28"/>
               <w:szCs w:val="28"/>
             </w:rPr>
-            <m:t xml:space="preserve"> CORPOTESTE [else COMANDOTESTE]</m:t>
+            <m:t xml:space="preserve"> CORPOTESTE [else </m:t>
+          </m:r>
+          <m:r>
+            <w:rPr>
+              <w:rFonts w:ascii="Cambria Math" w:hAnsi="Cambria Math" w:cs="Arial"/>
+              <w:sz w:val="28"/>
+              <w:szCs w:val="28"/>
+            </w:rPr>
+            <m:t xml:space="preserve">CORPOTESTE </m:t>
+          </m:r>
+          <w:bookmarkStart w:id="1" w:name="_GoBack"/>
+          <w:bookmarkEnd w:id="1"/>
+          <m:r>
+            <w:rPr>
+              <w:rFonts w:ascii="Cambria Math" w:hAnsi="Cambria Math" w:cs="Arial"/>
+              <w:sz w:val="28"/>
+              <w:szCs w:val="28"/>
+            </w:rPr>
+            <m:t>]</m:t>
           </m:r>
         </m:oMath>
       </m:oMathPara>
@@ -4858,7 +4874,7 @@
 </file>
 
 <file path=customXml/itemProps1.xml><?xml version="1.0" encoding="utf-8"?>
-<ds:datastoreItem xmlns:ds="http://schemas.openxmlformats.org/officeDocument/2006/customXml" ds:itemID="{680C8ACE-A0E3-4A96-BA9C-CEC54D1F6402}">
+<ds:datastoreItem xmlns:ds="http://schemas.openxmlformats.org/officeDocument/2006/customXml" ds:itemID="{D820D97A-3111-4890-8DA4-B353F5E947E1}">
   <ds:schemaRefs>
     <ds:schemaRef ds:uri="http://schemas.openxmlformats.org/officeDocument/2006/bibliography"/>
   </ds:schemaRefs>

</xml_diff>

<commit_message>
realizando algumas correções no código
</commit_message>
<xml_diff>
--- a/documentos/Padrão de formação dos Tokens.docx
+++ b/documentos/Padrão de formação dos Tokens.docx
@@ -3043,13 +3043,179 @@
     </w:p>
     <w:p>
       <w:pPr>
-        <w:ind w:left="360"/>
+        <w:pStyle w:val="PargrafodaLista"/>
+        <w:numPr>
+          <w:ilvl w:val="0"/>
+          <w:numId w:val="5"/>
+        </w:numPr>
         <w:rPr>
           <w:rFonts w:ascii="Arial" w:eastAsiaTheme="minorEastAsia" w:hAnsi="Arial" w:cs="Arial"/>
           <w:sz w:val="28"/>
           <w:szCs w:val="28"/>
         </w:rPr>
       </w:pPr>
+      <w:r>
+        <w:rPr>
+          <w:rFonts w:ascii="Arial" w:eastAsiaTheme="minorEastAsia" w:hAnsi="Arial" w:cs="Arial"/>
+          <w:sz w:val="28"/>
+          <w:szCs w:val="28"/>
+        </w:rPr>
+        <w:t>Comando</w:t>
+      </w:r>
+    </w:p>
+    <w:p>
+      <w:pPr>
+        <w:pStyle w:val="PargrafodaLista"/>
+        <w:spacing w:after="0"/>
+        <w:rPr>
+          <w:rFonts w:ascii="Arial" w:eastAsiaTheme="minorEastAsia" w:hAnsi="Arial" w:cs="Arial"/>
+          <w:sz w:val="28"/>
+          <w:szCs w:val="28"/>
+        </w:rPr>
+      </w:pPr>
+      <m:oMathPara>
+        <m:oMathParaPr>
+          <m:jc m:val="left"/>
+        </m:oMathParaPr>
+        <m:oMath>
+          <m:r>
+            <w:rPr>
+              <w:rFonts w:ascii="Cambria Math" w:hAnsi="Cambria Math" w:cs="Arial"/>
+              <w:sz w:val="28"/>
+              <w:szCs w:val="28"/>
+            </w:rPr>
+            <m:t>COMANDO→COMANDOATRIBUICAO</m:t>
+          </m:r>
+        </m:oMath>
+      </m:oMathPara>
+    </w:p>
+    <w:p>
+      <w:pPr>
+        <w:pStyle w:val="PargrafodaLista"/>
+        <w:spacing w:after="0"/>
+        <w:rPr>
+          <w:rFonts w:ascii="Arial" w:eastAsiaTheme="minorEastAsia" w:hAnsi="Arial" w:cs="Arial"/>
+          <w:sz w:val="28"/>
+          <w:szCs w:val="28"/>
+        </w:rPr>
+      </w:pPr>
+      <m:oMathPara>
+        <m:oMathParaPr>
+          <m:jc m:val="left"/>
+        </m:oMathParaPr>
+        <m:oMath>
+          <m:r>
+            <w:rPr>
+              <w:rFonts w:ascii="Cambria Math" w:hAnsi="Cambria Math" w:cs="Arial"/>
+              <w:sz w:val="28"/>
+              <w:szCs w:val="28"/>
+            </w:rPr>
+            <m:t>COMANDO→COMANDOREPETICAO</m:t>
+          </m:r>
+        </m:oMath>
+      </m:oMathPara>
+    </w:p>
+    <w:p>
+      <w:pPr>
+        <w:spacing w:after="0"/>
+        <w:ind w:left="708" w:firstLine="708"/>
+        <w:rPr>
+          <w:rFonts w:ascii="Arial" w:eastAsiaTheme="minorEastAsia" w:hAnsi="Arial" w:cs="Arial"/>
+          <w:sz w:val="28"/>
+          <w:szCs w:val="28"/>
+        </w:rPr>
+      </w:pPr>
+      <m:oMathPara>
+        <m:oMathParaPr>
+          <m:jc m:val="left"/>
+        </m:oMathParaPr>
+        <m:oMath>
+          <m:r>
+            <w:rPr>
+              <w:rFonts w:ascii="Cambria Math" w:hAnsi="Cambria Math" w:cs="Arial"/>
+              <w:sz w:val="28"/>
+              <w:szCs w:val="28"/>
+            </w:rPr>
+            <m:t>COMANDO→COMANDOTESTE</m:t>
+          </m:r>
+        </m:oMath>
+      </m:oMathPara>
+    </w:p>
+    <w:p>
+      <w:pPr>
+        <w:pStyle w:val="PargrafodaLista"/>
+        <w:spacing w:after="0"/>
+        <w:rPr>
+          <w:rFonts w:ascii="Arial" w:eastAsiaTheme="minorEastAsia" w:hAnsi="Arial" w:cs="Arial"/>
+          <w:sz w:val="28"/>
+          <w:szCs w:val="28"/>
+        </w:rPr>
+      </w:pPr>
+      <m:oMathPara>
+        <m:oMathParaPr>
+          <m:jc m:val="left"/>
+        </m:oMathParaPr>
+        <m:oMath>
+          <m:r>
+            <w:rPr>
+              <w:rFonts w:ascii="Cambria Math" w:hAnsi="Cambria Math" w:cs="Arial"/>
+              <w:sz w:val="28"/>
+              <w:szCs w:val="28"/>
+            </w:rPr>
+            <m:t>COMANDO→COMANDONULO</m:t>
+          </m:r>
+        </m:oMath>
+      </m:oMathPara>
+    </w:p>
+    <w:p>
+      <w:pPr>
+        <w:pStyle w:val="PargrafodaLista"/>
+        <w:rPr>
+          <w:rFonts w:ascii="Arial" w:eastAsiaTheme="minorEastAsia" w:hAnsi="Arial" w:cs="Arial"/>
+          <w:sz w:val="28"/>
+          <w:szCs w:val="28"/>
+        </w:rPr>
+      </w:pPr>
+      <m:oMathPara>
+        <m:oMathParaPr>
+          <m:jc m:val="left"/>
+        </m:oMathParaPr>
+        <m:oMath>
+          <m:r>
+            <w:rPr>
+              <w:rFonts w:ascii="Cambria Math" w:hAnsi="Cambria Math" w:cs="Arial"/>
+              <w:sz w:val="28"/>
+              <w:szCs w:val="28"/>
+            </w:rPr>
+            <m:t>COMANDO→COMANDOLEITURA</m:t>
+          </m:r>
+        </m:oMath>
+      </m:oMathPara>
+    </w:p>
+    <w:p>
+      <w:pPr>
+        <w:pStyle w:val="PargrafodaLista"/>
+        <w:rPr>
+          <w:rFonts w:ascii="Arial" w:eastAsiaTheme="minorEastAsia" w:hAnsi="Arial" w:cs="Arial"/>
+          <w:sz w:val="28"/>
+          <w:szCs w:val="28"/>
+        </w:rPr>
+      </w:pPr>
+      <m:oMathPara>
+        <m:oMathParaPr>
+          <m:jc m:val="left"/>
+        </m:oMathParaPr>
+        <m:oMath>
+          <m:r>
+            <w:rPr>
+              <w:rFonts w:ascii="Cambria Math" w:hAnsi="Cambria Math" w:cs="Arial"/>
+              <w:sz w:val="28"/>
+              <w:szCs w:val="28"/>
+            </w:rPr>
+            <m:t>COMANDO→COMANDOESCRITA</m:t>
+          </m:r>
+        </m:oMath>
+      </m:oMathPara>
     </w:p>
     <w:p>
       <w:pPr>
@@ -3204,7 +3370,7 @@
               <w:sz w:val="28"/>
               <w:szCs w:val="28"/>
             </w:rPr>
-            <m:t>CORPOWHILE→COMANDO | BLOCO</m:t>
+            <m:t>CORPOWHILE→COMANDO | DECLARABLOCO</m:t>
           </m:r>
         </m:oMath>
       </m:oMathPara>
@@ -3291,25 +3457,7 @@
               <w:sz w:val="28"/>
               <w:szCs w:val="28"/>
             </w:rPr>
-            <m:t xml:space="preserve"> CORPOTESTE [else </m:t>
-          </m:r>
-          <m:r>
-            <w:rPr>
-              <w:rFonts w:ascii="Cambria Math" w:hAnsi="Cambria Math" w:cs="Arial"/>
-              <w:sz w:val="28"/>
-              <w:szCs w:val="28"/>
-            </w:rPr>
-            <m:t xml:space="preserve">CORPOTESTE </m:t>
-          </m:r>
-          <w:bookmarkStart w:id="1" w:name="_GoBack"/>
-          <w:bookmarkEnd w:id="1"/>
-          <m:r>
-            <w:rPr>
-              <w:rFonts w:ascii="Cambria Math" w:hAnsi="Cambria Math" w:cs="Arial"/>
-              <w:sz w:val="28"/>
-              <w:szCs w:val="28"/>
-            </w:rPr>
-            <m:t>]</m:t>
+            <m:t xml:space="preserve"> CORPOTESTE [else CORPOTESTE ]</m:t>
           </m:r>
         </m:oMath>
       </m:oMathPara>
@@ -3334,7 +3482,7 @@
               <w:sz w:val="28"/>
               <w:szCs w:val="28"/>
             </w:rPr>
-            <m:t>CORPOTESTE→COMANDO | BLOCO</m:t>
+            <m:t>CORPOTESTE→COMANDO | DECLARABLOCO</m:t>
           </m:r>
         </m:oMath>
       </m:oMathPara>
@@ -3467,6 +3615,26 @@
     </w:p>
     <w:p>
       <w:pPr>
+        <w:ind w:left="360"/>
+        <w:rPr>
+          <w:rFonts w:ascii="Arial" w:eastAsiaTheme="minorEastAsia" w:hAnsi="Arial" w:cs="Arial"/>
+          <w:sz w:val="24"/>
+          <w:szCs w:val="24"/>
+        </w:rPr>
+      </w:pPr>
+    </w:p>
+    <w:p>
+      <w:pPr>
+        <w:ind w:left="360"/>
+        <w:rPr>
+          <w:rFonts w:ascii="Arial" w:eastAsiaTheme="minorEastAsia" w:hAnsi="Arial" w:cs="Arial"/>
+          <w:sz w:val="24"/>
+          <w:szCs w:val="24"/>
+        </w:rPr>
+      </w:pPr>
+    </w:p>
+    <w:p>
+      <w:pPr>
         <w:pStyle w:val="PargrafodaLista"/>
         <w:numPr>
           <w:ilvl w:val="0"/>
@@ -3484,6 +3652,7 @@
           <w:sz w:val="24"/>
           <w:szCs w:val="24"/>
         </w:rPr>
+        <w:lastRenderedPageBreak/>
         <w:t>Comando de escrita</w:t>
       </w:r>
     </w:p>
@@ -3547,15 +3716,8 @@
           </m:r>
         </m:oMath>
       </m:oMathPara>
-    </w:p>
-    <w:p>
-      <w:pPr>
-        <w:rPr>
-          <w:rFonts w:ascii="Arial" w:eastAsiaTheme="minorEastAsia" w:hAnsi="Arial" w:cs="Arial"/>
-          <w:sz w:val="28"/>
-          <w:szCs w:val="28"/>
-        </w:rPr>
-      </w:pPr>
+      <w:bookmarkStart w:id="1" w:name="_GoBack"/>
+      <w:bookmarkEnd w:id="1"/>
     </w:p>
     <w:sectPr>
       <w:pgSz w:w="11906" w:h="16838"/>
@@ -4032,7 +4194,7 @@
   <w:abstractNum w:abstractNumId="5">
     <w:nsid w:val="7A486F85"/>
     <w:multiLevelType w:val="hybridMultilevel"/>
-    <w:tmpl w:val="2F901D1C"/>
+    <w:tmpl w:val="13B6ABDC"/>
     <w:lvl w:ilvl="0" w:tplc="04160001">
       <w:start w:val="1"/>
       <w:numFmt w:val="bullet"/>
@@ -4874,7 +5036,7 @@
 </file>
 
 <file path=customXml/itemProps1.xml><?xml version="1.0" encoding="utf-8"?>
-<ds:datastoreItem xmlns:ds="http://schemas.openxmlformats.org/officeDocument/2006/customXml" ds:itemID="{D820D97A-3111-4890-8DA4-B353F5E947E1}">
+<ds:datastoreItem xmlns:ds="http://schemas.openxmlformats.org/officeDocument/2006/customXml" ds:itemID="{03534AE0-10E4-4AFD-8FCB-375D5640A74D}">
   <ds:schemaRefs>
     <ds:schemaRef ds:uri="http://schemas.openxmlformats.org/officeDocument/2006/bibliography"/>
   </ds:schemaRefs>

</xml_diff>